<commit_message>
Vaya coñazo dice Miri
</commit_message>
<xml_diff>
--- a/DOUCMENT PRACT2/Practica 2.docx
+++ b/DOUCMENT PRACT2/Practica 2.docx
@@ -1,6 +1,6 @@
 
 <file path=word/document.xml><?xml version="1.0" encoding="utf-8"?>
-<w:document xmlns:wpc="http://schemas.microsoft.com/office/word/2010/wordprocessingCanvas" xmlns:cx="http://schemas.microsoft.com/office/drawing/2014/chartex" xmlns:cx1="http://schemas.microsoft.com/office/drawing/2015/9/8/chartex" xmlns:cx2="http://schemas.microsoft.com/office/drawing/2015/10/21/chartex" xmlns:cx3="http://schemas.microsoft.com/office/drawing/2016/5/9/chartex" xmlns:cx4="http://schemas.microsoft.com/office/drawing/2016/5/10/chartex" xmlns:cx5="http://schemas.microsoft.com/office/drawing/2016/5/11/chartex" xmlns:cx6="http://schemas.microsoft.com/office/drawing/2016/5/12/chartex" xmlns:cx7="http://schemas.microsoft.com/office/drawing/2016/5/13/chartex" xmlns:cx8="http://schemas.microsoft.com/office/drawing/2016/5/14/chartex" xmlns:mc="http://schemas.openxmlformats.org/markup-compatibility/2006" xmlns:aink="http://schemas.microsoft.com/office/drawing/2016/ink" xmlns:am3d="http://schemas.microsoft.com/office/drawing/2017/model3d" xmlns:o="urn:schemas-microsoft-com:office:office" xmlns:oel="http://schemas.microsoft.com/office/2019/extlst" xmlns:r="http://schemas.openxmlformats.org/officeDocument/2006/relationships" xmlns:m="http://schemas.openxmlformats.org/officeDocument/2006/math" xmlns:v="urn:schemas-microsoft-com:vml" xmlns:wp14="http://schemas.microsoft.com/office/word/2010/wordprocessingDrawing" xmlns:wp="http://schemas.openxmlformats.org/drawingml/2006/wordprocessingDrawing" xmlns:w10="urn:schemas-microsoft-com:office:word" xmlns:w="http://schemas.openxmlformats.org/wordprocessingml/2006/main" xmlns:w14="http://schemas.microsoft.com/office/word/2010/wordml" xmlns:w15="http://schemas.microsoft.com/office/word/2012/wordml" xmlns:w16cex="http://schemas.microsoft.com/office/word/2018/wordml/cex" xmlns:w16cid="http://schemas.microsoft.com/office/word/2016/wordml/cid" xmlns:w16="http://schemas.microsoft.com/office/word/2018/wordml" xmlns:w16sdtdh="http://schemas.microsoft.com/office/word/2020/wordml/sdtdatahash" xmlns:w16se="http://schemas.microsoft.com/office/word/2015/wordml/symex" xmlns:wpg="http://schemas.microsoft.com/office/word/2010/wordprocessingGroup" xmlns:wpi="http://schemas.microsoft.com/office/word/2010/wordprocessingInk" xmlns:wne="http://schemas.microsoft.com/office/word/2006/wordml" xmlns:wps="http://schemas.microsoft.com/office/word/2010/wordprocessingShape" mc:Ignorable="w14 w15 w16se w16cid w16 w16cex w16sdtdh wp14">
+<w:document xmlns:wpc="http://schemas.microsoft.com/office/word/2010/wordprocessingCanvas" xmlns:mc="http://schemas.openxmlformats.org/markup-compatibility/2006" xmlns:o="urn:schemas-microsoft-com:office:office" xmlns:r="http://schemas.openxmlformats.org/officeDocument/2006/relationships" xmlns:m="http://schemas.openxmlformats.org/officeDocument/2006/math" xmlns:v="urn:schemas-microsoft-com:vml" xmlns:wp14="http://schemas.microsoft.com/office/word/2010/wordprocessingDrawing" xmlns:wp="http://schemas.openxmlformats.org/drawingml/2006/wordprocessingDrawing" xmlns:w10="urn:schemas-microsoft-com:office:word" xmlns:w="http://schemas.openxmlformats.org/wordprocessingml/2006/main" xmlns:w14="http://schemas.microsoft.com/office/word/2010/wordml" xmlns:w15="http://schemas.microsoft.com/office/word/2012/wordml" xmlns:wpg="http://schemas.microsoft.com/office/word/2010/wordprocessingGroup" xmlns:wpi="http://schemas.microsoft.com/office/word/2010/wordprocessingInk" xmlns:wne="http://schemas.microsoft.com/office/word/2006/wordml" xmlns:wps="http://schemas.microsoft.com/office/word/2010/wordprocessingShape" mc:Ignorable="w14 w15 wp14">
   <w:body>
     <w:p>
       <w:r>
@@ -299,6 +299,7 @@
           <w:b/>
           <w:bCs/>
           <w:noProof/>
+          <w:lang w:eastAsia="es-ES"/>
         </w:rPr>
         <w:drawing>
           <wp:inline distT="0" distB="0" distL="0" distR="0" wp14:anchorId="1E5D5580" wp14:editId="428B89FF">
@@ -379,7 +380,7 @@
           <w:bCs/>
           <w:color w:val="1F4E79" w:themeColor="accent1" w:themeShade="80"/>
         </w:rPr>
-        <w:t xml:space="preserve">c) Cobertura Base Choice </w:t>
+        <w:t xml:space="preserve">c) Cobertura Base </w:t>
       </w:r>
       <w:proofErr w:type="spellStart"/>
       <w:r>
@@ -388,7 +389,7 @@
           <w:bCs/>
           <w:color w:val="1F4E79" w:themeColor="accent1" w:themeShade="80"/>
         </w:rPr>
-        <w:t>Coverage</w:t>
+        <w:t>Choice</w:t>
       </w:r>
       <w:proofErr w:type="spellEnd"/>
       <w:r>
@@ -397,31 +398,26 @@
           <w:bCs/>
           <w:color w:val="1F4E79" w:themeColor="accent1" w:themeShade="80"/>
         </w:rPr>
-        <w:t xml:space="preserve"> (BCC) para los métodos D4, D5, D6 (en este caso solo se necesita una característica), S2, S3. </w:t>
-      </w:r>
+        <w:t xml:space="preserve"> </w:t>
+      </w:r>
+      <w:proofErr w:type="spellStart"/>
       <w:r>
         <w:rPr>
           <w:b/>
           <w:bCs/>
           <w:color w:val="1F4E79" w:themeColor="accent1" w:themeShade="80"/>
-          <w:sz w:val="24"/>
-          <w:szCs w:val="18"/>
-        </w:rPr>
-        <w:t xml:space="preserve">D4: </w:t>
-      </w:r>
-      <w:proofErr w:type="spellStart"/>
-      <w:proofErr w:type="gramStart"/>
+        </w:rPr>
+        <w:t>Coverage</w:t>
+      </w:r>
+      <w:proofErr w:type="spellEnd"/>
       <w:r>
         <w:rPr>
           <w:b/>
           <w:bCs/>
           <w:color w:val="1F4E79" w:themeColor="accent1" w:themeShade="80"/>
-          <w:sz w:val="24"/>
-          <w:szCs w:val="18"/>
-        </w:rPr>
-        <w:t>getCita</w:t>
-      </w:r>
-      <w:proofErr w:type="spellEnd"/>
+        </w:rPr>
+        <w:t xml:space="preserve"> (BCC) para los métodos D4, D5, D6 (en este caso solo se necesita una característica), S2, S3. </w:t>
+      </w:r>
       <w:r>
         <w:rPr>
           <w:b/>
@@ -430,10 +426,10 @@
           <w:sz w:val="24"/>
           <w:szCs w:val="18"/>
         </w:rPr>
-        <w:t>(</w:t>
+        <w:t xml:space="preserve">D4: </w:t>
       </w:r>
       <w:proofErr w:type="spellStart"/>
-      <w:proofErr w:type="gramEnd"/>
+      <w:proofErr w:type="gramStart"/>
       <w:r>
         <w:rPr>
           <w:b/>
@@ -442,7 +438,7 @@
           <w:sz w:val="24"/>
           <w:szCs w:val="18"/>
         </w:rPr>
-        <w:t>int</w:t>
+        <w:t>getCita</w:t>
       </w:r>
       <w:proofErr w:type="spellEnd"/>
       <w:r>
@@ -453,6 +449,29 @@
           <w:sz w:val="24"/>
           <w:szCs w:val="18"/>
         </w:rPr>
+        <w:t>(</w:t>
+      </w:r>
+      <w:proofErr w:type="spellStart"/>
+      <w:proofErr w:type="gramEnd"/>
+      <w:r>
+        <w:rPr>
+          <w:b/>
+          <w:bCs/>
+          <w:color w:val="1F4E79" w:themeColor="accent1" w:themeShade="80"/>
+          <w:sz w:val="24"/>
+          <w:szCs w:val="18"/>
+        </w:rPr>
+        <w:t>int</w:t>
+      </w:r>
+      <w:proofErr w:type="spellEnd"/>
+      <w:r>
+        <w:rPr>
+          <w:b/>
+          <w:bCs/>
+          <w:color w:val="1F4E79" w:themeColor="accent1" w:themeShade="80"/>
+          <w:sz w:val="24"/>
+          <w:szCs w:val="18"/>
+        </w:rPr>
         <w:t xml:space="preserve"> hora)</w:t>
       </w:r>
     </w:p>
@@ -468,7 +487,6 @@
           <w:szCs w:val="18"/>
         </w:rPr>
       </w:pPr>
-      <w:proofErr w:type="gramStart"/>
       <w:r>
         <w:rPr>
           <w:b/>
@@ -476,13 +494,23 @@
           <w:sz w:val="24"/>
           <w:szCs w:val="18"/>
         </w:rPr>
-        <w:t>UNA SOLA CARACTERÍSTICA???</w:t>
+        <w:t>UNA SOLA CARACTERÍSTICA</w:t>
+      </w:r>
+      <w:proofErr w:type="gramStart"/>
+      <w:r>
+        <w:rPr>
+          <w:b/>
+          <w:bCs/>
+          <w:sz w:val="24"/>
+          <w:szCs w:val="18"/>
+        </w:rPr>
+        <w:t>???</w:t>
       </w:r>
       <w:proofErr w:type="gramEnd"/>
     </w:p>
     <w:p>
       <w:pPr>
-        <w:pStyle w:val="ListParagraph"/>
+        <w:pStyle w:val="Prrafodelista"/>
         <w:tabs>
           <w:tab w:val="left" w:pos="1924"/>
         </w:tabs>
@@ -494,7 +522,7 @@
     </w:p>
     <w:p>
       <w:pPr>
-        <w:pStyle w:val="ListParagraph"/>
+        <w:pStyle w:val="Prrafodelista"/>
         <w:numPr>
           <w:ilvl w:val="0"/>
           <w:numId w:val="1"/>
@@ -513,28 +541,14 @@
           <w:sz w:val="28"/>
           <w:szCs w:val="20"/>
         </w:rPr>
-        <w:t>D</w:t>
-      </w:r>
-      <w:r>
-        <w:rPr>
-          <w:sz w:val="28"/>
-          <w:szCs w:val="20"/>
-        </w:rPr>
-        <w:t>4</w:t>
-      </w:r>
-      <w:r>
-        <w:rPr>
-          <w:sz w:val="24"/>
-          <w:szCs w:val="18"/>
-        </w:rPr>
-        <w:t xml:space="preserve">: </w:t>
-      </w:r>
-      <w:r>
-        <w:rPr>
-          <w:sz w:val="24"/>
-          <w:szCs w:val="18"/>
-        </w:rPr>
-        <w:t xml:space="preserve"> </w:t>
+        <w:t>D4</w:t>
+      </w:r>
+      <w:r>
+        <w:rPr>
+          <w:sz w:val="24"/>
+          <w:szCs w:val="18"/>
+        </w:rPr>
+        <w:t xml:space="preserve">:  </w:t>
       </w:r>
       <w:proofErr w:type="spellStart"/>
       <w:r>
@@ -551,7 +565,6 @@
         <w:t xml:space="preserve"> Cita </w:t>
       </w:r>
       <w:proofErr w:type="spellStart"/>
-      <w:proofErr w:type="gramStart"/>
       <w:r>
         <w:rPr>
           <w:rFonts w:ascii="Consolas" w:hAnsi="Consolas"/>
@@ -566,7 +579,6 @@
         <w:t>(</w:t>
       </w:r>
       <w:proofErr w:type="spellStart"/>
-      <w:proofErr w:type="gramEnd"/>
       <w:r>
         <w:rPr>
           <w:rFonts w:ascii="Consolas" w:hAnsi="Consolas"/>
@@ -583,19 +595,22 @@
     </w:p>
     <w:tbl>
       <w:tblPr>
-        <w:tblStyle w:val="TableGrid"/>
+        <w:tblStyle w:val="Tablaconcuadrcula"/>
         <w:tblW w:w="0" w:type="auto"/>
         <w:tblLook w:val="04A0" w:firstRow="1" w:lastRow="0" w:firstColumn="1" w:lastColumn="0" w:noHBand="0" w:noVBand="1"/>
       </w:tblPr>
       <w:tblGrid>
-        <w:gridCol w:w="2831"/>
-        <w:gridCol w:w="2831"/>
-        <w:gridCol w:w="2832"/>
+        <w:gridCol w:w="1459"/>
+        <w:gridCol w:w="1088"/>
+        <w:gridCol w:w="1490"/>
+        <w:gridCol w:w="1626"/>
+        <w:gridCol w:w="1488"/>
+        <w:gridCol w:w="1343"/>
       </w:tblGrid>
       <w:tr>
         <w:tc>
           <w:tcPr>
-            <w:tcW w:w="2831" w:type="dxa"/>
+            <w:tcW w:w="1459" w:type="dxa"/>
             <w:shd w:val="clear" w:color="auto" w:fill="2E74B5" w:themeFill="accent1" w:themeFillShade="BF"/>
           </w:tcPr>
           <w:p>
@@ -622,7 +637,7 @@
         </w:tc>
         <w:tc>
           <w:tcPr>
-            <w:tcW w:w="2831" w:type="dxa"/>
+            <w:tcW w:w="1088" w:type="dxa"/>
             <w:shd w:val="clear" w:color="auto" w:fill="9CC2E5" w:themeFill="accent1" w:themeFillTint="99"/>
           </w:tcPr>
           <w:p>
@@ -642,21 +657,39 @@
                 <w:sz w:val="24"/>
                 <w:szCs w:val="18"/>
               </w:rPr>
-              <w:t xml:space="preserve">Bloque </w:t>
-            </w:r>
-            <w:r>
+              <w:t>Bloque 1</w:t>
+            </w:r>
+          </w:p>
+        </w:tc>
+        <w:tc>
+          <w:tcPr>
+            <w:tcW w:w="1490" w:type="dxa"/>
+            <w:shd w:val="clear" w:color="auto" w:fill="9CC2E5" w:themeFill="accent1" w:themeFillTint="99"/>
+          </w:tcPr>
+          <w:p>
+            <w:pPr>
+              <w:tabs>
+                <w:tab w:val="left" w:pos="1924"/>
+              </w:tabs>
               <w:rPr>
                 <w:rFonts w:ascii="Agency FB" w:hAnsi="Agency FB"/>
                 <w:sz w:val="24"/>
                 <w:szCs w:val="18"/>
               </w:rPr>
-              <w:t>1</w:t>
-            </w:r>
-          </w:p>
-        </w:tc>
-        <w:tc>
-          <w:tcPr>
-            <w:tcW w:w="2832" w:type="dxa"/>
+            </w:pPr>
+            <w:r>
+              <w:rPr>
+                <w:rFonts w:ascii="Agency FB" w:hAnsi="Agency FB"/>
+                <w:sz w:val="24"/>
+                <w:szCs w:val="18"/>
+              </w:rPr>
+              <w:t>Bloque 2</w:t>
+            </w:r>
+          </w:p>
+        </w:tc>
+        <w:tc>
+          <w:tcPr>
+            <w:tcW w:w="1626" w:type="dxa"/>
             <w:shd w:val="clear" w:color="auto" w:fill="9CC2E5" w:themeFill="accent1" w:themeFillTint="99"/>
           </w:tcPr>
           <w:p>
@@ -676,15 +709,59 @@
                 <w:sz w:val="24"/>
                 <w:szCs w:val="18"/>
               </w:rPr>
-              <w:t xml:space="preserve">Bloque </w:t>
-            </w:r>
-            <w:r>
+              <w:t>Bloque 3</w:t>
+            </w:r>
+          </w:p>
+        </w:tc>
+        <w:tc>
+          <w:tcPr>
+            <w:tcW w:w="1488" w:type="dxa"/>
+            <w:shd w:val="clear" w:color="auto" w:fill="9CC2E5" w:themeFill="accent1" w:themeFillTint="99"/>
+          </w:tcPr>
+          <w:p>
+            <w:pPr>
+              <w:tabs>
+                <w:tab w:val="left" w:pos="1924"/>
+              </w:tabs>
               <w:rPr>
                 <w:rFonts w:ascii="Agency FB" w:hAnsi="Agency FB"/>
                 <w:sz w:val="24"/>
                 <w:szCs w:val="18"/>
               </w:rPr>
-              <w:t>2</w:t>
+            </w:pPr>
+            <w:r>
+              <w:rPr>
+                <w:rFonts w:ascii="Agency FB" w:hAnsi="Agency FB"/>
+                <w:sz w:val="24"/>
+                <w:szCs w:val="18"/>
+              </w:rPr>
+              <w:t>Bloque 4</w:t>
+            </w:r>
+          </w:p>
+        </w:tc>
+        <w:tc>
+          <w:tcPr>
+            <w:tcW w:w="1343" w:type="dxa"/>
+            <w:shd w:val="clear" w:color="auto" w:fill="9CC2E5" w:themeFill="accent1" w:themeFillTint="99"/>
+          </w:tcPr>
+          <w:p>
+            <w:pPr>
+              <w:tabs>
+                <w:tab w:val="left" w:pos="1924"/>
+              </w:tabs>
+              <w:rPr>
+                <w:rFonts w:ascii="Agency FB" w:hAnsi="Agency FB"/>
+                <w:sz w:val="24"/>
+                <w:szCs w:val="18"/>
+              </w:rPr>
+            </w:pPr>
+            <w:r>
+              <w:rPr>
+                <w:rFonts w:ascii="Agency FB" w:hAnsi="Agency FB"/>
+                <w:sz w:val="24"/>
+                <w:szCs w:val="18"/>
+              </w:rPr>
+              <w:t>Bloque 5</w:t>
             </w:r>
           </w:p>
         </w:tc>
@@ -692,7 +769,7 @@
       <w:tr>
         <w:tc>
           <w:tcPr>
-            <w:tcW w:w="2831" w:type="dxa"/>
+            <w:tcW w:w="1459" w:type="dxa"/>
             <w:shd w:val="clear" w:color="auto" w:fill="DEEAF6" w:themeFill="accent1" w:themeFillTint="33"/>
           </w:tcPr>
           <w:p>
@@ -710,37 +787,30 @@
                 <w:sz w:val="24"/>
                 <w:szCs w:val="18"/>
               </w:rPr>
-              <w:t>Hora Valida</w:t>
-            </w:r>
-            <w:r>
-              <w:rPr>
-                <w:sz w:val="24"/>
-                <w:szCs w:val="18"/>
-              </w:rPr>
-              <w:t xml:space="preserve"> = A</w:t>
-            </w:r>
-          </w:p>
-        </w:tc>
-        <w:tc>
-          <w:tcPr>
-            <w:tcW w:w="2831" w:type="dxa"/>
-          </w:tcPr>
-          <w:p>
-            <w:pPr>
-              <w:tabs>
-                <w:tab w:val="left" w:pos="1924"/>
-              </w:tabs>
-              <w:rPr>
-                <w:sz w:val="24"/>
-                <w:szCs w:val="18"/>
-              </w:rPr>
-            </w:pPr>
-            <w:r>
-              <w:rPr>
-                <w:sz w:val="24"/>
-                <w:szCs w:val="18"/>
-              </w:rPr>
-              <w:t>T</w:t>
+              <w:t>Hora = A</w:t>
+            </w:r>
+          </w:p>
+        </w:tc>
+        <w:tc>
+          <w:tcPr>
+            <w:tcW w:w="1088" w:type="dxa"/>
+          </w:tcPr>
+          <w:p>
+            <w:pPr>
+              <w:tabs>
+                <w:tab w:val="left" w:pos="1924"/>
+              </w:tabs>
+              <w:rPr>
+                <w:sz w:val="24"/>
+                <w:szCs w:val="18"/>
+              </w:rPr>
+            </w:pPr>
+            <w:r>
+              <w:rPr>
+                <w:sz w:val="24"/>
+                <w:szCs w:val="18"/>
+              </w:rPr>
+              <w:t>Hora &lt; 9</w:t>
             </w:r>
             <w:r>
               <w:rPr>
@@ -753,24 +823,38 @@
         </w:tc>
         <w:tc>
           <w:tcPr>
-            <w:tcW w:w="2832" w:type="dxa"/>
-          </w:tcPr>
-          <w:p>
-            <w:pPr>
-              <w:tabs>
-                <w:tab w:val="left" w:pos="1924"/>
-              </w:tabs>
-              <w:rPr>
-                <w:sz w:val="24"/>
-                <w:szCs w:val="18"/>
-              </w:rPr>
-            </w:pPr>
-            <w:r>
-              <w:rPr>
-                <w:sz w:val="24"/>
-                <w:szCs w:val="18"/>
-              </w:rPr>
-              <w:t>F</w:t>
+            <w:tcW w:w="1490" w:type="dxa"/>
+          </w:tcPr>
+          <w:p>
+            <w:pPr>
+              <w:tabs>
+                <w:tab w:val="left" w:pos="1924"/>
+              </w:tabs>
+              <w:rPr>
+                <w:sz w:val="24"/>
+                <w:szCs w:val="18"/>
+              </w:rPr>
+            </w:pPr>
+            <w:r>
+              <w:rPr>
+                <w:sz w:val="24"/>
+                <w:szCs w:val="18"/>
+              </w:rPr>
+              <w:t xml:space="preserve">Hora </w:t>
+            </w:r>
+            <w:r>
+              <w:rPr>
+                <w:sz w:val="24"/>
+                <w:szCs w:val="18"/>
+              </w:rPr>
+              <w:t>=</w:t>
+            </w:r>
+            <w:r>
+              <w:rPr>
+                <w:sz w:val="24"/>
+                <w:szCs w:val="18"/>
+              </w:rPr>
+              <w:t xml:space="preserve"> 9</w:t>
             </w:r>
             <w:r>
               <w:rPr>
@@ -779,6 +863,224 @@
               </w:rPr>
               <w:t xml:space="preserve"> = A2</w:t>
             </w:r>
+          </w:p>
+        </w:tc>
+        <w:tc>
+          <w:tcPr>
+            <w:tcW w:w="1626" w:type="dxa"/>
+          </w:tcPr>
+          <w:p>
+            <w:pPr>
+              <w:tabs>
+                <w:tab w:val="left" w:pos="1924"/>
+              </w:tabs>
+              <w:rPr>
+                <w:sz w:val="24"/>
+                <w:szCs w:val="18"/>
+              </w:rPr>
+            </w:pPr>
+            <w:r>
+              <w:rPr>
+                <w:sz w:val="24"/>
+                <w:szCs w:val="18"/>
+              </w:rPr>
+              <w:t>9 &lt; Hora &lt; 17</w:t>
+            </w:r>
+            <w:r>
+              <w:rPr>
+                <w:sz w:val="24"/>
+                <w:szCs w:val="18"/>
+              </w:rPr>
+              <w:t>= A3</w:t>
+            </w:r>
+          </w:p>
+        </w:tc>
+        <w:tc>
+          <w:tcPr>
+            <w:tcW w:w="1488" w:type="dxa"/>
+          </w:tcPr>
+          <w:p>
+            <w:pPr>
+              <w:tabs>
+                <w:tab w:val="left" w:pos="1924"/>
+              </w:tabs>
+              <w:rPr>
+                <w:sz w:val="24"/>
+                <w:szCs w:val="18"/>
+              </w:rPr>
+            </w:pPr>
+            <w:r>
+              <w:rPr>
+                <w:sz w:val="24"/>
+                <w:szCs w:val="18"/>
+              </w:rPr>
+              <w:t>Hora = 17</w:t>
+            </w:r>
+            <w:r>
+              <w:rPr>
+                <w:sz w:val="24"/>
+                <w:szCs w:val="18"/>
+              </w:rPr>
+              <w:t>= A4</w:t>
+            </w:r>
+          </w:p>
+        </w:tc>
+        <w:tc>
+          <w:tcPr>
+            <w:tcW w:w="1343" w:type="dxa"/>
+          </w:tcPr>
+          <w:p>
+            <w:pPr>
+              <w:tabs>
+                <w:tab w:val="left" w:pos="1924"/>
+              </w:tabs>
+              <w:rPr>
+                <w:sz w:val="24"/>
+                <w:szCs w:val="18"/>
+                <w:u w:val="single"/>
+              </w:rPr>
+            </w:pPr>
+            <w:r>
+              <w:rPr>
+                <w:sz w:val="24"/>
+                <w:szCs w:val="18"/>
+              </w:rPr>
+              <w:t>Hora &gt;</w:t>
+            </w:r>
+            <w:r>
+              <w:rPr>
+                <w:sz w:val="24"/>
+                <w:szCs w:val="18"/>
+              </w:rPr>
+              <w:t xml:space="preserve"> 17</w:t>
+            </w:r>
+            <w:r>
+              <w:rPr>
+                <w:sz w:val="24"/>
+                <w:szCs w:val="18"/>
+              </w:rPr>
+              <w:t>= A5</w:t>
+            </w:r>
+          </w:p>
+        </w:tc>
+      </w:tr>
+      <w:tr>
+        <w:tc>
+          <w:tcPr>
+            <w:tcW w:w="1459" w:type="dxa"/>
+            <w:shd w:val="clear" w:color="auto" w:fill="DEEAF6" w:themeFill="accent1" w:themeFillTint="33"/>
+          </w:tcPr>
+          <w:p>
+            <w:pPr>
+              <w:tabs>
+                <w:tab w:val="left" w:pos="1924"/>
+              </w:tabs>
+              <w:rPr>
+                <w:sz w:val="24"/>
+                <w:szCs w:val="18"/>
+              </w:rPr>
+            </w:pPr>
+            <w:r>
+              <w:rPr>
+                <w:sz w:val="24"/>
+                <w:szCs w:val="18"/>
+              </w:rPr>
+              <w:t>Hora Ocupada = B</w:t>
+            </w:r>
+          </w:p>
+        </w:tc>
+        <w:tc>
+          <w:tcPr>
+            <w:tcW w:w="1088" w:type="dxa"/>
+          </w:tcPr>
+          <w:p>
+            <w:pPr>
+              <w:tabs>
+                <w:tab w:val="left" w:pos="1924"/>
+              </w:tabs>
+              <w:rPr>
+                <w:sz w:val="24"/>
+                <w:szCs w:val="18"/>
+              </w:rPr>
+            </w:pPr>
+            <w:r>
+              <w:rPr>
+                <w:sz w:val="24"/>
+                <w:szCs w:val="18"/>
+              </w:rPr>
+              <w:t>T = B1</w:t>
+            </w:r>
+          </w:p>
+        </w:tc>
+        <w:tc>
+          <w:tcPr>
+            <w:tcW w:w="1490" w:type="dxa"/>
+          </w:tcPr>
+          <w:p>
+            <w:pPr>
+              <w:tabs>
+                <w:tab w:val="left" w:pos="1924"/>
+              </w:tabs>
+              <w:rPr>
+                <w:sz w:val="24"/>
+                <w:szCs w:val="18"/>
+              </w:rPr>
+            </w:pPr>
+            <w:r>
+              <w:rPr>
+                <w:sz w:val="24"/>
+                <w:szCs w:val="18"/>
+              </w:rPr>
+              <w:t>F = B2</w:t>
+            </w:r>
+          </w:p>
+        </w:tc>
+        <w:tc>
+          <w:tcPr>
+            <w:tcW w:w="1626" w:type="dxa"/>
+          </w:tcPr>
+          <w:p>
+            <w:pPr>
+              <w:tabs>
+                <w:tab w:val="left" w:pos="1924"/>
+              </w:tabs>
+              <w:rPr>
+                <w:sz w:val="24"/>
+                <w:szCs w:val="18"/>
+              </w:rPr>
+            </w:pPr>
+          </w:p>
+        </w:tc>
+        <w:tc>
+          <w:tcPr>
+            <w:tcW w:w="1488" w:type="dxa"/>
+          </w:tcPr>
+          <w:p>
+            <w:pPr>
+              <w:tabs>
+                <w:tab w:val="left" w:pos="1924"/>
+              </w:tabs>
+              <w:rPr>
+                <w:sz w:val="24"/>
+                <w:szCs w:val="18"/>
+              </w:rPr>
+            </w:pPr>
+          </w:p>
+        </w:tc>
+        <w:tc>
+          <w:tcPr>
+            <w:tcW w:w="1343" w:type="dxa"/>
+          </w:tcPr>
+          <w:p>
+            <w:pPr>
+              <w:tabs>
+                <w:tab w:val="left" w:pos="1924"/>
+              </w:tabs>
+              <w:rPr>
+                <w:sz w:val="24"/>
+                <w:szCs w:val="18"/>
+              </w:rPr>
+            </w:pPr>
           </w:p>
         </w:tc>
       </w:tr>
@@ -813,12 +1115,342 @@
           <w:sz w:val="24"/>
           <w:szCs w:val="18"/>
         </w:rPr>
-        <w:t>BCC: A1</w:t>
-      </w:r>
-    </w:p>
-    <w:p>
-      <w:pPr>
-        <w:pStyle w:val="ListParagraph"/>
+        <w:t>BCC: A3 B1</w:t>
+      </w:r>
+    </w:p>
+    <w:p>
+      <w:pPr>
+        <w:pBdr>
+          <w:bottom w:val="single" w:sz="12" w:space="1" w:color="auto"/>
+        </w:pBdr>
+        <w:tabs>
+          <w:tab w:val="left" w:pos="1924"/>
+        </w:tabs>
+        <w:rPr>
+          <w:b/>
+          <w:sz w:val="24"/>
+          <w:szCs w:val="18"/>
+        </w:rPr>
+      </w:pPr>
+      <w:r>
+        <w:rPr>
+          <w:b/>
+          <w:sz w:val="24"/>
+          <w:szCs w:val="18"/>
+        </w:rPr>
+        <w:t>Requisitos de Test:</w:t>
+      </w:r>
+    </w:p>
+    <w:p>
+      <w:pPr>
+        <w:pBdr>
+          <w:bottom w:val="single" w:sz="12" w:space="1" w:color="auto"/>
+        </w:pBdr>
+        <w:tabs>
+          <w:tab w:val="left" w:pos="1924"/>
+        </w:tabs>
+        <w:rPr>
+          <w:sz w:val="24"/>
+          <w:szCs w:val="18"/>
+          <w:u w:val="single"/>
+        </w:rPr>
+      </w:pPr>
+      <w:r>
+        <w:rPr>
+          <w:sz w:val="24"/>
+          <w:szCs w:val="18"/>
+          <w:u w:val="single"/>
+        </w:rPr>
+        <w:t>Fijo: A3</w:t>
+      </w:r>
+    </w:p>
+    <w:p>
+      <w:pPr>
+        <w:pBdr>
+          <w:bottom w:val="single" w:sz="12" w:space="1" w:color="auto"/>
+        </w:pBdr>
+        <w:tabs>
+          <w:tab w:val="left" w:pos="1924"/>
+        </w:tabs>
+        <w:rPr>
+          <w:sz w:val="24"/>
+          <w:szCs w:val="18"/>
+        </w:rPr>
+      </w:pPr>
+      <w:r>
+        <w:rPr>
+          <w:sz w:val="24"/>
+          <w:szCs w:val="18"/>
+        </w:rPr>
+        <w:t>A3 B1</w:t>
+      </w:r>
+    </w:p>
+    <w:p>
+      <w:pPr>
+        <w:pBdr>
+          <w:bottom w:val="single" w:sz="12" w:space="1" w:color="auto"/>
+        </w:pBdr>
+        <w:tabs>
+          <w:tab w:val="left" w:pos="1924"/>
+        </w:tabs>
+        <w:rPr>
+          <w:sz w:val="24"/>
+          <w:szCs w:val="18"/>
+        </w:rPr>
+      </w:pPr>
+      <w:r>
+        <w:rPr>
+          <w:sz w:val="24"/>
+          <w:szCs w:val="18"/>
+        </w:rPr>
+        <w:t>A3 B2</w:t>
+      </w:r>
+    </w:p>
+    <w:p>
+      <w:pPr>
+        <w:pBdr>
+          <w:bottom w:val="single" w:sz="12" w:space="1" w:color="auto"/>
+        </w:pBdr>
+        <w:tabs>
+          <w:tab w:val="left" w:pos="1924"/>
+        </w:tabs>
+        <w:rPr>
+          <w:sz w:val="24"/>
+          <w:szCs w:val="18"/>
+          <w:u w:val="single"/>
+        </w:rPr>
+      </w:pPr>
+      <w:r>
+        <w:rPr>
+          <w:sz w:val="24"/>
+          <w:szCs w:val="18"/>
+          <w:u w:val="single"/>
+        </w:rPr>
+        <w:t>Fijo: B1</w:t>
+      </w:r>
+    </w:p>
+    <w:p>
+      <w:pPr>
+        <w:pBdr>
+          <w:bottom w:val="single" w:sz="12" w:space="1" w:color="auto"/>
+        </w:pBdr>
+        <w:tabs>
+          <w:tab w:val="left" w:pos="1924"/>
+        </w:tabs>
+        <w:rPr>
+          <w:sz w:val="24"/>
+          <w:szCs w:val="18"/>
+        </w:rPr>
+      </w:pPr>
+      <w:r>
+        <w:rPr>
+          <w:sz w:val="24"/>
+          <w:szCs w:val="18"/>
+        </w:rPr>
+        <w:t>A1 B1</w:t>
+      </w:r>
+    </w:p>
+    <w:p>
+      <w:pPr>
+        <w:pBdr>
+          <w:bottom w:val="single" w:sz="12" w:space="1" w:color="auto"/>
+        </w:pBdr>
+        <w:tabs>
+          <w:tab w:val="left" w:pos="1924"/>
+        </w:tabs>
+        <w:rPr>
+          <w:sz w:val="24"/>
+          <w:szCs w:val="18"/>
+        </w:rPr>
+      </w:pPr>
+      <w:r>
+        <w:rPr>
+          <w:sz w:val="24"/>
+          <w:szCs w:val="18"/>
+        </w:rPr>
+        <w:t>A2</w:t>
+      </w:r>
+      <w:r>
+        <w:rPr>
+          <w:sz w:val="24"/>
+          <w:szCs w:val="18"/>
+        </w:rPr>
+        <w:t xml:space="preserve"> B1</w:t>
+      </w:r>
+    </w:p>
+    <w:p>
+      <w:pPr>
+        <w:pBdr>
+          <w:bottom w:val="single" w:sz="12" w:space="1" w:color="auto"/>
+        </w:pBdr>
+        <w:tabs>
+          <w:tab w:val="left" w:pos="1924"/>
+        </w:tabs>
+        <w:rPr>
+          <w:sz w:val="24"/>
+          <w:szCs w:val="18"/>
+        </w:rPr>
+      </w:pPr>
+      <w:r>
+        <w:rPr>
+          <w:sz w:val="24"/>
+          <w:szCs w:val="18"/>
+        </w:rPr>
+        <w:t>A4</w:t>
+      </w:r>
+      <w:r>
+        <w:rPr>
+          <w:sz w:val="24"/>
+          <w:szCs w:val="18"/>
+        </w:rPr>
+        <w:t xml:space="preserve"> B1</w:t>
+      </w:r>
+    </w:p>
+    <w:p>
+      <w:pPr>
+        <w:pBdr>
+          <w:bottom w:val="single" w:sz="12" w:space="1" w:color="auto"/>
+        </w:pBdr>
+        <w:tabs>
+          <w:tab w:val="left" w:pos="1924"/>
+        </w:tabs>
+        <w:rPr>
+          <w:sz w:val="24"/>
+          <w:szCs w:val="18"/>
+        </w:rPr>
+      </w:pPr>
+      <w:r>
+        <w:rPr>
+          <w:sz w:val="24"/>
+          <w:szCs w:val="18"/>
+        </w:rPr>
+        <w:t>A5</w:t>
+      </w:r>
+      <w:r>
+        <w:rPr>
+          <w:sz w:val="24"/>
+          <w:szCs w:val="18"/>
+        </w:rPr>
+        <w:t xml:space="preserve"> B1</w:t>
+      </w:r>
+    </w:p>
+    <w:p>
+      <w:pPr>
+        <w:pBdr>
+          <w:bottom w:val="single" w:sz="12" w:space="1" w:color="auto"/>
+        </w:pBdr>
+        <w:tabs>
+          <w:tab w:val="left" w:pos="1924"/>
+        </w:tabs>
+        <w:jc w:val="center"/>
+        <w:rPr>
+          <w:sz w:val="24"/>
+          <w:szCs w:val="18"/>
+        </w:rPr>
+      </w:pPr>
+      <w:r>
+        <w:rPr>
+          <w:sz w:val="24"/>
+          <w:szCs w:val="18"/>
+        </w:rPr>
+        <w:br/>
+      </w:r>
+      <w:r>
+        <w:rPr>
+          <w:sz w:val="24"/>
+          <w:szCs w:val="18"/>
+        </w:rPr>
+        <w:br/>
+      </w:r>
+      <w:r>
+        <w:rPr>
+          <w:sz w:val="24"/>
+          <w:szCs w:val="18"/>
+        </w:rPr>
+        <w:br/>
+      </w:r>
+      <w:r>
+        <w:rPr>
+          <w:sz w:val="24"/>
+          <w:szCs w:val="18"/>
+        </w:rPr>
+        <w:br/>
+      </w:r>
+      <w:r>
+        <w:rPr>
+          <w:sz w:val="24"/>
+          <w:szCs w:val="18"/>
+        </w:rPr>
+        <w:br/>
+      </w:r>
+      <w:r>
+        <w:rPr>
+          <w:sz w:val="24"/>
+          <w:szCs w:val="18"/>
+        </w:rPr>
+        <w:br/>
+      </w:r>
+      <w:r>
+        <w:rPr>
+          <w:sz w:val="24"/>
+          <w:szCs w:val="18"/>
+        </w:rPr>
+        <w:br/>
+      </w:r>
+      <w:r>
+        <w:rPr>
+          <w:sz w:val="24"/>
+          <w:szCs w:val="18"/>
+        </w:rPr>
+        <w:br/>
+      </w:r>
+      <w:r>
+        <w:rPr>
+          <w:sz w:val="24"/>
+          <w:szCs w:val="18"/>
+        </w:rPr>
+        <w:br/>
+      </w:r>
+      <w:r>
+        <w:rPr>
+          <w:sz w:val="24"/>
+          <w:szCs w:val="18"/>
+        </w:rPr>
+        <w:br/>
+      </w:r>
+      <w:r>
+        <w:rPr>
+          <w:sz w:val="24"/>
+          <w:szCs w:val="18"/>
+        </w:rPr>
+        <w:br/>
+      </w:r>
+      <w:r>
+        <w:rPr>
+          <w:sz w:val="24"/>
+          <w:szCs w:val="18"/>
+        </w:rPr>
+        <w:br/>
+      </w:r>
+      <w:r>
+        <w:rPr>
+          <w:sz w:val="24"/>
+          <w:szCs w:val="18"/>
+        </w:rPr>
+        <w:br/>
+      </w:r>
+      <w:r>
+        <w:rPr>
+          <w:sz w:val="24"/>
+          <w:szCs w:val="18"/>
+        </w:rPr>
+        <w:lastRenderedPageBreak/>
+        <w:br/>
+      </w:r>
+    </w:p>
+    <w:p>
+      <w:pPr>
+        <w:pStyle w:val="Prrafodelista"/>
         <w:numPr>
           <w:ilvl w:val="0"/>
           <w:numId w:val="1"/>
@@ -847,7 +1479,6 @@
         <w:t xml:space="preserve">: </w:t>
       </w:r>
       <w:proofErr w:type="spellStart"/>
-      <w:proofErr w:type="gramStart"/>
       <w:r>
         <w:rPr>
           <w:rFonts w:ascii="Consolas" w:hAnsi="Consolas"/>
@@ -866,7 +1497,6 @@
         <w:t>(</w:t>
       </w:r>
       <w:proofErr w:type="spellStart"/>
-      <w:proofErr w:type="gramEnd"/>
       <w:r>
         <w:rPr>
           <w:rFonts w:ascii="Consolas" w:hAnsi="Consolas"/>
@@ -887,19 +1517,22 @@
     </w:p>
     <w:tbl>
       <w:tblPr>
-        <w:tblStyle w:val="TableGrid"/>
+        <w:tblStyle w:val="Tablaconcuadrcula"/>
         <w:tblW w:w="0" w:type="auto"/>
         <w:tblLook w:val="04A0" w:firstRow="1" w:lastRow="0" w:firstColumn="1" w:lastColumn="0" w:noHBand="0" w:noVBand="1"/>
       </w:tblPr>
       <w:tblGrid>
-        <w:gridCol w:w="2831"/>
-        <w:gridCol w:w="2831"/>
-        <w:gridCol w:w="2832"/>
+        <w:gridCol w:w="1459"/>
+        <w:gridCol w:w="1088"/>
+        <w:gridCol w:w="1490"/>
+        <w:gridCol w:w="1626"/>
+        <w:gridCol w:w="1488"/>
+        <w:gridCol w:w="1343"/>
       </w:tblGrid>
       <w:tr>
         <w:tc>
           <w:tcPr>
-            <w:tcW w:w="2831" w:type="dxa"/>
+            <w:tcW w:w="1459" w:type="dxa"/>
             <w:shd w:val="clear" w:color="auto" w:fill="2E74B5" w:themeFill="accent1" w:themeFillShade="BF"/>
           </w:tcPr>
           <w:p>
@@ -908,6 +1541,7 @@
                 <w:tab w:val="left" w:pos="1924"/>
               </w:tabs>
               <w:rPr>
+                <w:rFonts w:ascii="Agency FB" w:hAnsi="Agency FB"/>
                 <w:sz w:val="24"/>
                 <w:szCs w:val="18"/>
               </w:rPr>
@@ -921,18 +1555,11 @@
               </w:rPr>
               <w:t>Característica</w:t>
             </w:r>
-            <w:r>
-              <w:rPr>
-                <w:sz w:val="24"/>
-                <w:szCs w:val="18"/>
-              </w:rPr>
-              <w:t xml:space="preserve"> </w:t>
-            </w:r>
-          </w:p>
-        </w:tc>
-        <w:tc>
-          <w:tcPr>
-            <w:tcW w:w="2831" w:type="dxa"/>
+          </w:p>
+        </w:tc>
+        <w:tc>
+          <w:tcPr>
+            <w:tcW w:w="1088" w:type="dxa"/>
             <w:shd w:val="clear" w:color="auto" w:fill="9CC2E5" w:themeFill="accent1" w:themeFillTint="99"/>
           </w:tcPr>
           <w:p>
@@ -952,21 +1579,39 @@
                 <w:sz w:val="24"/>
                 <w:szCs w:val="18"/>
               </w:rPr>
-              <w:t xml:space="preserve">Bloque </w:t>
-            </w:r>
-            <w:r>
+              <w:t>Bloque 1</w:t>
+            </w:r>
+          </w:p>
+        </w:tc>
+        <w:tc>
+          <w:tcPr>
+            <w:tcW w:w="1490" w:type="dxa"/>
+            <w:shd w:val="clear" w:color="auto" w:fill="9CC2E5" w:themeFill="accent1" w:themeFillTint="99"/>
+          </w:tcPr>
+          <w:p>
+            <w:pPr>
+              <w:tabs>
+                <w:tab w:val="left" w:pos="1924"/>
+              </w:tabs>
               <w:rPr>
                 <w:rFonts w:ascii="Agency FB" w:hAnsi="Agency FB"/>
                 <w:sz w:val="24"/>
                 <w:szCs w:val="18"/>
               </w:rPr>
-              <w:t>1</w:t>
-            </w:r>
-          </w:p>
-        </w:tc>
-        <w:tc>
-          <w:tcPr>
-            <w:tcW w:w="2832" w:type="dxa"/>
+            </w:pPr>
+            <w:r>
+              <w:rPr>
+                <w:rFonts w:ascii="Agency FB" w:hAnsi="Agency FB"/>
+                <w:sz w:val="24"/>
+                <w:szCs w:val="18"/>
+              </w:rPr>
+              <w:t>Bloque 2</w:t>
+            </w:r>
+          </w:p>
+        </w:tc>
+        <w:tc>
+          <w:tcPr>
+            <w:tcW w:w="1626" w:type="dxa"/>
             <w:shd w:val="clear" w:color="auto" w:fill="9CC2E5" w:themeFill="accent1" w:themeFillTint="99"/>
           </w:tcPr>
           <w:p>
@@ -986,15 +1631,59 @@
                 <w:sz w:val="24"/>
                 <w:szCs w:val="18"/>
               </w:rPr>
-              <w:t xml:space="preserve">Bloque </w:t>
-            </w:r>
-            <w:r>
+              <w:t>Bloque 3</w:t>
+            </w:r>
+          </w:p>
+        </w:tc>
+        <w:tc>
+          <w:tcPr>
+            <w:tcW w:w="1488" w:type="dxa"/>
+            <w:shd w:val="clear" w:color="auto" w:fill="9CC2E5" w:themeFill="accent1" w:themeFillTint="99"/>
+          </w:tcPr>
+          <w:p>
+            <w:pPr>
+              <w:tabs>
+                <w:tab w:val="left" w:pos="1924"/>
+              </w:tabs>
               <w:rPr>
                 <w:rFonts w:ascii="Agency FB" w:hAnsi="Agency FB"/>
                 <w:sz w:val="24"/>
                 <w:szCs w:val="18"/>
               </w:rPr>
-              <w:t>2</w:t>
+            </w:pPr>
+            <w:r>
+              <w:rPr>
+                <w:rFonts w:ascii="Agency FB" w:hAnsi="Agency FB"/>
+                <w:sz w:val="24"/>
+                <w:szCs w:val="18"/>
+              </w:rPr>
+              <w:t>Bloque 4</w:t>
+            </w:r>
+          </w:p>
+        </w:tc>
+        <w:tc>
+          <w:tcPr>
+            <w:tcW w:w="1343" w:type="dxa"/>
+            <w:shd w:val="clear" w:color="auto" w:fill="9CC2E5" w:themeFill="accent1" w:themeFillTint="99"/>
+          </w:tcPr>
+          <w:p>
+            <w:pPr>
+              <w:tabs>
+                <w:tab w:val="left" w:pos="1924"/>
+              </w:tabs>
+              <w:rPr>
+                <w:rFonts w:ascii="Agency FB" w:hAnsi="Agency FB"/>
+                <w:sz w:val="24"/>
+                <w:szCs w:val="18"/>
+              </w:rPr>
+            </w:pPr>
+            <w:r>
+              <w:rPr>
+                <w:rFonts w:ascii="Agency FB" w:hAnsi="Agency FB"/>
+                <w:sz w:val="24"/>
+                <w:szCs w:val="18"/>
+              </w:rPr>
+              <w:t>Bloque 5</w:t>
             </w:r>
           </w:p>
         </w:tc>
@@ -1002,7 +1691,7 @@
       <w:tr>
         <w:tc>
           <w:tcPr>
-            <w:tcW w:w="2831" w:type="dxa"/>
+            <w:tcW w:w="1459" w:type="dxa"/>
             <w:shd w:val="clear" w:color="auto" w:fill="DEEAF6" w:themeFill="accent1" w:themeFillTint="33"/>
           </w:tcPr>
           <w:p>
@@ -1020,53 +1709,123 @@
                 <w:sz w:val="24"/>
                 <w:szCs w:val="18"/>
               </w:rPr>
-              <w:t>Hora Valida = A</w:t>
-            </w:r>
-          </w:p>
-        </w:tc>
-        <w:tc>
-          <w:tcPr>
-            <w:tcW w:w="2831" w:type="dxa"/>
-          </w:tcPr>
-          <w:p>
-            <w:pPr>
-              <w:tabs>
-                <w:tab w:val="left" w:pos="1924"/>
-              </w:tabs>
-              <w:rPr>
-                <w:sz w:val="24"/>
-                <w:szCs w:val="18"/>
-              </w:rPr>
-            </w:pPr>
-            <w:r>
-              <w:rPr>
-                <w:sz w:val="24"/>
-                <w:szCs w:val="18"/>
-              </w:rPr>
-              <w:t>T = A1</w:t>
-            </w:r>
-          </w:p>
-        </w:tc>
-        <w:tc>
-          <w:tcPr>
-            <w:tcW w:w="2832" w:type="dxa"/>
-          </w:tcPr>
-          <w:p>
-            <w:pPr>
-              <w:tabs>
-                <w:tab w:val="left" w:pos="1924"/>
-              </w:tabs>
-              <w:rPr>
-                <w:sz w:val="24"/>
-                <w:szCs w:val="18"/>
-              </w:rPr>
-            </w:pPr>
-            <w:r>
-              <w:rPr>
-                <w:sz w:val="24"/>
-                <w:szCs w:val="18"/>
-              </w:rPr>
-              <w:t>F = A2</w:t>
+              <w:t>Hora = A</w:t>
+            </w:r>
+          </w:p>
+        </w:tc>
+        <w:tc>
+          <w:tcPr>
+            <w:tcW w:w="1088" w:type="dxa"/>
+          </w:tcPr>
+          <w:p>
+            <w:pPr>
+              <w:tabs>
+                <w:tab w:val="left" w:pos="1924"/>
+              </w:tabs>
+              <w:rPr>
+                <w:sz w:val="24"/>
+                <w:szCs w:val="18"/>
+              </w:rPr>
+            </w:pPr>
+            <w:r>
+              <w:rPr>
+                <w:sz w:val="24"/>
+                <w:szCs w:val="18"/>
+              </w:rPr>
+              <w:t>Hora &lt; 9 = A1</w:t>
+            </w:r>
+          </w:p>
+        </w:tc>
+        <w:tc>
+          <w:tcPr>
+            <w:tcW w:w="1490" w:type="dxa"/>
+          </w:tcPr>
+          <w:p>
+            <w:pPr>
+              <w:tabs>
+                <w:tab w:val="left" w:pos="1924"/>
+              </w:tabs>
+              <w:rPr>
+                <w:sz w:val="24"/>
+                <w:szCs w:val="18"/>
+              </w:rPr>
+            </w:pPr>
+            <w:r>
+              <w:rPr>
+                <w:sz w:val="24"/>
+                <w:szCs w:val="18"/>
+              </w:rPr>
+              <w:t>Hora = 9 = A2</w:t>
+            </w:r>
+          </w:p>
+        </w:tc>
+        <w:tc>
+          <w:tcPr>
+            <w:tcW w:w="1626" w:type="dxa"/>
+          </w:tcPr>
+          <w:p>
+            <w:pPr>
+              <w:tabs>
+                <w:tab w:val="left" w:pos="1924"/>
+              </w:tabs>
+              <w:rPr>
+                <w:sz w:val="24"/>
+                <w:szCs w:val="18"/>
+              </w:rPr>
+            </w:pPr>
+            <w:r>
+              <w:rPr>
+                <w:sz w:val="24"/>
+                <w:szCs w:val="18"/>
+              </w:rPr>
+              <w:t>9 &lt; Hora &lt; 17= A3</w:t>
+            </w:r>
+          </w:p>
+        </w:tc>
+        <w:tc>
+          <w:tcPr>
+            <w:tcW w:w="1488" w:type="dxa"/>
+          </w:tcPr>
+          <w:p>
+            <w:pPr>
+              <w:tabs>
+                <w:tab w:val="left" w:pos="1924"/>
+              </w:tabs>
+              <w:rPr>
+                <w:sz w:val="24"/>
+                <w:szCs w:val="18"/>
+              </w:rPr>
+            </w:pPr>
+            <w:r>
+              <w:rPr>
+                <w:sz w:val="24"/>
+                <w:szCs w:val="18"/>
+              </w:rPr>
+              <w:t>Hora = 17= A4</w:t>
+            </w:r>
+          </w:p>
+        </w:tc>
+        <w:tc>
+          <w:tcPr>
+            <w:tcW w:w="1343" w:type="dxa"/>
+          </w:tcPr>
+          <w:p>
+            <w:pPr>
+              <w:tabs>
+                <w:tab w:val="left" w:pos="1924"/>
+              </w:tabs>
+              <w:rPr>
+                <w:sz w:val="24"/>
+                <w:szCs w:val="18"/>
+                <w:u w:val="single"/>
+              </w:rPr>
+            </w:pPr>
+            <w:r>
+              <w:rPr>
+                <w:sz w:val="24"/>
+                <w:szCs w:val="18"/>
+              </w:rPr>
+              <w:t>Hora &gt; 17= A5</w:t>
             </w:r>
           </w:p>
         </w:tc>
@@ -1074,7 +1833,7 @@
       <w:tr>
         <w:tc>
           <w:tcPr>
-            <w:tcW w:w="2831" w:type="dxa"/>
+            <w:tcW w:w="1459" w:type="dxa"/>
             <w:shd w:val="clear" w:color="auto" w:fill="DEEAF6" w:themeFill="accent1" w:themeFillTint="33"/>
           </w:tcPr>
           <w:p>
@@ -1098,48 +1857,112 @@
         </w:tc>
         <w:tc>
           <w:tcPr>
-            <w:tcW w:w="2831" w:type="dxa"/>
-          </w:tcPr>
-          <w:p>
-            <w:pPr>
-              <w:tabs>
-                <w:tab w:val="left" w:pos="1924"/>
-              </w:tabs>
-              <w:rPr>
-                <w:sz w:val="24"/>
-                <w:szCs w:val="18"/>
-              </w:rPr>
-            </w:pPr>
-            <w:r>
-              <w:rPr>
-                <w:sz w:val="24"/>
-                <w:szCs w:val="18"/>
-              </w:rPr>
-              <w:t>T = B1</w:t>
-            </w:r>
-          </w:p>
-        </w:tc>
-        <w:tc>
-          <w:tcPr>
-            <w:tcW w:w="2832" w:type="dxa"/>
-          </w:tcPr>
-          <w:p>
-            <w:pPr>
-              <w:tabs>
-                <w:tab w:val="left" w:pos="1924"/>
-              </w:tabs>
-              <w:rPr>
-                <w:sz w:val="24"/>
-                <w:szCs w:val="18"/>
-              </w:rPr>
-            </w:pPr>
-            <w:r>
-              <w:rPr>
-                <w:sz w:val="24"/>
-                <w:szCs w:val="18"/>
-              </w:rPr>
-              <w:t>F = B2</w:t>
-            </w:r>
+            <w:tcW w:w="1088" w:type="dxa"/>
+          </w:tcPr>
+          <w:p>
+            <w:pPr>
+              <w:tabs>
+                <w:tab w:val="left" w:pos="1924"/>
+              </w:tabs>
+              <w:rPr>
+                <w:sz w:val="24"/>
+                <w:szCs w:val="18"/>
+              </w:rPr>
+            </w:pPr>
+            <w:r>
+              <w:rPr>
+                <w:sz w:val="24"/>
+                <w:szCs w:val="18"/>
+              </w:rPr>
+              <w:t>Cita</w:t>
+            </w:r>
+            <w:r>
+              <w:rPr>
+                <w:sz w:val="24"/>
+                <w:szCs w:val="18"/>
+              </w:rPr>
+              <w:t xml:space="preserve"> = B1</w:t>
+            </w:r>
+          </w:p>
+        </w:tc>
+        <w:tc>
+          <w:tcPr>
+            <w:tcW w:w="1490" w:type="dxa"/>
+          </w:tcPr>
+          <w:p>
+            <w:pPr>
+              <w:tabs>
+                <w:tab w:val="left" w:pos="1924"/>
+              </w:tabs>
+              <w:rPr>
+                <w:sz w:val="24"/>
+                <w:szCs w:val="18"/>
+              </w:rPr>
+            </w:pPr>
+            <w:proofErr w:type="spellStart"/>
+            <w:r>
+              <w:rPr>
+                <w:sz w:val="24"/>
+                <w:szCs w:val="18"/>
+              </w:rPr>
+              <w:t>Null</w:t>
+            </w:r>
+            <w:proofErr w:type="spellEnd"/>
+            <w:r>
+              <w:rPr>
+                <w:sz w:val="24"/>
+                <w:szCs w:val="18"/>
+              </w:rPr>
+              <w:t xml:space="preserve"> = B2</w:t>
+            </w:r>
+          </w:p>
+        </w:tc>
+        <w:tc>
+          <w:tcPr>
+            <w:tcW w:w="1626" w:type="dxa"/>
+          </w:tcPr>
+          <w:p>
+            <w:pPr>
+              <w:tabs>
+                <w:tab w:val="left" w:pos="1924"/>
+              </w:tabs>
+              <w:rPr>
+                <w:sz w:val="24"/>
+                <w:szCs w:val="18"/>
+              </w:rPr>
+            </w:pPr>
+          </w:p>
+        </w:tc>
+        <w:tc>
+          <w:tcPr>
+            <w:tcW w:w="1488" w:type="dxa"/>
+          </w:tcPr>
+          <w:p>
+            <w:pPr>
+              <w:tabs>
+                <w:tab w:val="left" w:pos="1924"/>
+              </w:tabs>
+              <w:rPr>
+                <w:sz w:val="24"/>
+                <w:szCs w:val="18"/>
+              </w:rPr>
+            </w:pPr>
+          </w:p>
+        </w:tc>
+        <w:tc>
+          <w:tcPr>
+            <w:tcW w:w="1343" w:type="dxa"/>
+          </w:tcPr>
+          <w:p>
+            <w:pPr>
+              <w:tabs>
+                <w:tab w:val="left" w:pos="1924"/>
+              </w:tabs>
+              <w:rPr>
+                <w:sz w:val="24"/>
+                <w:szCs w:val="18"/>
+              </w:rPr>
+            </w:pPr>
           </w:p>
         </w:tc>
       </w:tr>
@@ -1154,93 +1977,6 @@
           <w:szCs w:val="18"/>
         </w:rPr>
       </w:pPr>
-    </w:p>
-    <w:p>
-      <w:pPr>
-        <w:tabs>
-          <w:tab w:val="left" w:pos="1924"/>
-        </w:tabs>
-        <w:jc w:val="center"/>
-        <w:rPr>
-          <w:sz w:val="24"/>
-          <w:szCs w:val="18"/>
-        </w:rPr>
-      </w:pPr>
-      <w:r>
-        <w:rPr>
-          <w:sz w:val="24"/>
-          <w:szCs w:val="18"/>
-        </w:rPr>
-        <w:t>BCC: A1 B2</w:t>
-      </w:r>
-    </w:p>
-    <w:p>
-      <w:pPr>
-        <w:tabs>
-          <w:tab w:val="left" w:pos="1924"/>
-        </w:tabs>
-        <w:rPr>
-          <w:b/>
-          <w:bCs/>
-          <w:sz w:val="24"/>
-          <w:szCs w:val="18"/>
-          <w:u w:val="single"/>
-        </w:rPr>
-      </w:pPr>
-      <w:r>
-        <w:rPr>
-          <w:b/>
-          <w:bCs/>
-          <w:sz w:val="24"/>
-          <w:szCs w:val="18"/>
-        </w:rPr>
-        <w:t>Combinaciones</w:t>
-      </w:r>
-      <w:r>
-        <w:rPr>
-          <w:b/>
-          <w:bCs/>
-          <w:sz w:val="24"/>
-          <w:szCs w:val="18"/>
-        </w:rPr>
-        <w:t>:</w:t>
-      </w:r>
-    </w:p>
-    <w:p>
-      <w:pPr>
-        <w:tabs>
-          <w:tab w:val="left" w:pos="1924"/>
-        </w:tabs>
-        <w:rPr>
-          <w:sz w:val="24"/>
-          <w:szCs w:val="18"/>
-        </w:rPr>
-      </w:pPr>
-      <w:r>
-        <w:rPr>
-          <w:sz w:val="24"/>
-          <w:szCs w:val="18"/>
-        </w:rPr>
-        <w:t>A1 B1</w:t>
-      </w:r>
-    </w:p>
-    <w:p>
-      <w:pPr>
-        <w:tabs>
-          <w:tab w:val="left" w:pos="1924"/>
-        </w:tabs>
-        <w:rPr>
-          <w:sz w:val="24"/>
-          <w:szCs w:val="18"/>
-        </w:rPr>
-      </w:pPr>
-      <w:r>
-        <w:rPr>
-          <w:sz w:val="24"/>
-          <w:szCs w:val="18"/>
-        </w:rPr>
-        <w:t>A2 B1 IMPOSIBLE</w:t>
-      </w:r>
     </w:p>
     <w:p>
       <w:pPr>
@@ -1250,17 +1986,41 @@
         <w:tabs>
           <w:tab w:val="left" w:pos="1924"/>
         </w:tabs>
-        <w:rPr>
-          <w:sz w:val="24"/>
-          <w:szCs w:val="18"/>
-        </w:rPr>
-      </w:pPr>
-      <w:r>
-        <w:rPr>
-          <w:sz w:val="24"/>
-          <w:szCs w:val="18"/>
-        </w:rPr>
-        <w:t>A2 B2 IMPOSIBLE</w:t>
+        <w:jc w:val="center"/>
+        <w:rPr>
+          <w:b/>
+          <w:sz w:val="24"/>
+          <w:szCs w:val="18"/>
+        </w:rPr>
+      </w:pPr>
+      <w:r>
+        <w:rPr>
+          <w:sz w:val="24"/>
+          <w:szCs w:val="18"/>
+        </w:rPr>
+        <w:t>BCC: A3 B1</w:t>
+      </w:r>
+      <w:r>
+        <w:rPr>
+          <w:sz w:val="24"/>
+          <w:szCs w:val="18"/>
+        </w:rPr>
+        <w:br/>
+      </w:r>
+      <w:r>
+        <w:rPr>
+          <w:sz w:val="24"/>
+          <w:szCs w:val="18"/>
+        </w:rPr>
+        <w:br/>
+      </w:r>
+      <w:r>
+        <w:rPr>
+          <w:b/>
+          <w:sz w:val="24"/>
+          <w:szCs w:val="18"/>
+        </w:rPr>
+        <w:t>Requisitos de Test:</w:t>
       </w:r>
     </w:p>
     <w:p>
@@ -1274,12 +2034,184 @@
         <w:rPr>
           <w:sz w:val="24"/>
           <w:szCs w:val="18"/>
-        </w:rPr>
-      </w:pPr>
-    </w:p>
-    <w:p>
-      <w:pPr>
-        <w:pStyle w:val="ListParagraph"/>
+          <w:u w:val="single"/>
+        </w:rPr>
+      </w:pPr>
+      <w:r>
+        <w:rPr>
+          <w:sz w:val="24"/>
+          <w:szCs w:val="18"/>
+          <w:u w:val="single"/>
+        </w:rPr>
+        <w:t>Fijo: A3</w:t>
+      </w:r>
+    </w:p>
+    <w:p>
+      <w:pPr>
+        <w:pBdr>
+          <w:bottom w:val="single" w:sz="12" w:space="1" w:color="auto"/>
+        </w:pBdr>
+        <w:tabs>
+          <w:tab w:val="left" w:pos="1924"/>
+        </w:tabs>
+        <w:rPr>
+          <w:sz w:val="24"/>
+          <w:szCs w:val="18"/>
+        </w:rPr>
+      </w:pPr>
+      <w:r>
+        <w:rPr>
+          <w:sz w:val="24"/>
+          <w:szCs w:val="18"/>
+        </w:rPr>
+        <w:t>A3 B1</w:t>
+      </w:r>
+    </w:p>
+    <w:p>
+      <w:pPr>
+        <w:pBdr>
+          <w:bottom w:val="single" w:sz="12" w:space="1" w:color="auto"/>
+        </w:pBdr>
+        <w:tabs>
+          <w:tab w:val="left" w:pos="1924"/>
+        </w:tabs>
+        <w:rPr>
+          <w:sz w:val="24"/>
+          <w:szCs w:val="18"/>
+        </w:rPr>
+      </w:pPr>
+      <w:r>
+        <w:rPr>
+          <w:sz w:val="24"/>
+          <w:szCs w:val="18"/>
+        </w:rPr>
+        <w:t>A3 B2</w:t>
+      </w:r>
+    </w:p>
+    <w:p>
+      <w:pPr>
+        <w:pBdr>
+          <w:bottom w:val="single" w:sz="12" w:space="1" w:color="auto"/>
+        </w:pBdr>
+        <w:tabs>
+          <w:tab w:val="left" w:pos="1924"/>
+        </w:tabs>
+        <w:rPr>
+          <w:sz w:val="24"/>
+          <w:szCs w:val="18"/>
+          <w:u w:val="single"/>
+        </w:rPr>
+      </w:pPr>
+      <w:r>
+        <w:rPr>
+          <w:sz w:val="24"/>
+          <w:szCs w:val="18"/>
+          <w:u w:val="single"/>
+        </w:rPr>
+        <w:t>Fijo: B1</w:t>
+      </w:r>
+    </w:p>
+    <w:p>
+      <w:pPr>
+        <w:pBdr>
+          <w:bottom w:val="single" w:sz="12" w:space="1" w:color="auto"/>
+        </w:pBdr>
+        <w:tabs>
+          <w:tab w:val="left" w:pos="1924"/>
+        </w:tabs>
+        <w:rPr>
+          <w:sz w:val="24"/>
+          <w:szCs w:val="18"/>
+        </w:rPr>
+      </w:pPr>
+      <w:r>
+        <w:rPr>
+          <w:sz w:val="24"/>
+          <w:szCs w:val="18"/>
+        </w:rPr>
+        <w:t>A1 B1</w:t>
+      </w:r>
+    </w:p>
+    <w:p>
+      <w:pPr>
+        <w:pBdr>
+          <w:bottom w:val="single" w:sz="12" w:space="1" w:color="auto"/>
+        </w:pBdr>
+        <w:tabs>
+          <w:tab w:val="left" w:pos="1924"/>
+        </w:tabs>
+        <w:rPr>
+          <w:sz w:val="24"/>
+          <w:szCs w:val="18"/>
+        </w:rPr>
+      </w:pPr>
+      <w:r>
+        <w:rPr>
+          <w:sz w:val="24"/>
+          <w:szCs w:val="18"/>
+        </w:rPr>
+        <w:t>A2 B1</w:t>
+      </w:r>
+    </w:p>
+    <w:p>
+      <w:pPr>
+        <w:pBdr>
+          <w:bottom w:val="single" w:sz="12" w:space="1" w:color="auto"/>
+        </w:pBdr>
+        <w:tabs>
+          <w:tab w:val="left" w:pos="1924"/>
+        </w:tabs>
+        <w:rPr>
+          <w:sz w:val="24"/>
+          <w:szCs w:val="18"/>
+        </w:rPr>
+      </w:pPr>
+      <w:r>
+        <w:rPr>
+          <w:sz w:val="24"/>
+          <w:szCs w:val="18"/>
+        </w:rPr>
+        <w:t>A4 B1</w:t>
+      </w:r>
+    </w:p>
+    <w:p>
+      <w:pPr>
+        <w:pBdr>
+          <w:bottom w:val="single" w:sz="12" w:space="1" w:color="auto"/>
+        </w:pBdr>
+        <w:tabs>
+          <w:tab w:val="left" w:pos="1924"/>
+        </w:tabs>
+        <w:rPr>
+          <w:sz w:val="24"/>
+          <w:szCs w:val="18"/>
+        </w:rPr>
+      </w:pPr>
+      <w:r>
+        <w:rPr>
+          <w:sz w:val="24"/>
+          <w:szCs w:val="18"/>
+        </w:rPr>
+        <w:t>A5 B1</w:t>
+      </w:r>
+    </w:p>
+    <w:p>
+      <w:pPr>
+        <w:pBdr>
+          <w:bottom w:val="single" w:sz="12" w:space="1" w:color="auto"/>
+        </w:pBdr>
+        <w:tabs>
+          <w:tab w:val="left" w:pos="1924"/>
+        </w:tabs>
+        <w:rPr>
+          <w:sz w:val="24"/>
+          <w:szCs w:val="18"/>
+        </w:rPr>
+      </w:pPr>
+    </w:p>
+    <w:p>
+      <w:pPr>
+        <w:pStyle w:val="Prrafodelista"/>
         <w:numPr>
           <w:ilvl w:val="0"/>
           <w:numId w:val="1"/>
@@ -1308,7 +2240,6 @@
         <w:t xml:space="preserve">: </w:t>
       </w:r>
       <w:proofErr w:type="spellStart"/>
-      <w:proofErr w:type="gramStart"/>
       <w:r>
         <w:rPr>
           <w:rFonts w:ascii="Consolas" w:hAnsi="Consolas"/>
@@ -1327,7 +2258,6 @@
         <w:t>(</w:t>
       </w:r>
       <w:proofErr w:type="spellStart"/>
-      <w:proofErr w:type="gramEnd"/>
       <w:r>
         <w:rPr>
           <w:rFonts w:ascii="Consolas" w:hAnsi="Consolas"/>
@@ -1348,7 +2278,7 @@
     </w:p>
     <w:p>
       <w:pPr>
-        <w:pStyle w:val="ListParagraph"/>
+        <w:pStyle w:val="Prrafodelista"/>
         <w:tabs>
           <w:tab w:val="left" w:pos="1924"/>
         </w:tabs>
@@ -1371,20 +2301,22 @@
     </w:p>
     <w:tbl>
       <w:tblPr>
-        <w:tblStyle w:val="TableGrid"/>
+        <w:tblStyle w:val="Tablaconcuadrcula"/>
         <w:tblW w:w="0" w:type="auto"/>
-        <w:tblInd w:w="-5" w:type="dxa"/>
         <w:tblLook w:val="04A0" w:firstRow="1" w:lastRow="0" w:firstColumn="1" w:lastColumn="0" w:noHBand="0" w:noVBand="1"/>
       </w:tblPr>
       <w:tblGrid>
-        <w:gridCol w:w="4678"/>
-        <w:gridCol w:w="1701"/>
-        <w:gridCol w:w="2120"/>
+        <w:gridCol w:w="1459"/>
+        <w:gridCol w:w="1088"/>
+        <w:gridCol w:w="1490"/>
+        <w:gridCol w:w="1626"/>
+        <w:gridCol w:w="1488"/>
+        <w:gridCol w:w="1343"/>
       </w:tblGrid>
       <w:tr>
         <w:tc>
           <w:tcPr>
-            <w:tcW w:w="4678" w:type="dxa"/>
+            <w:tcW w:w="1459" w:type="dxa"/>
             <w:shd w:val="clear" w:color="auto" w:fill="2E74B5" w:themeFill="accent1" w:themeFillShade="BF"/>
           </w:tcPr>
           <w:p>
@@ -1393,6 +2325,7 @@
                 <w:tab w:val="left" w:pos="1924"/>
               </w:tabs>
               <w:rPr>
+                <w:rFonts w:ascii="Agency FB" w:hAnsi="Agency FB"/>
                 <w:sz w:val="24"/>
                 <w:szCs w:val="18"/>
               </w:rPr>
@@ -1410,7 +2343,7 @@
         </w:tc>
         <w:tc>
           <w:tcPr>
-            <w:tcW w:w="1701" w:type="dxa"/>
+            <w:tcW w:w="1088" w:type="dxa"/>
             <w:shd w:val="clear" w:color="auto" w:fill="9CC2E5" w:themeFill="accent1" w:themeFillTint="99"/>
           </w:tcPr>
           <w:p>
@@ -1430,21 +2363,39 @@
                 <w:sz w:val="24"/>
                 <w:szCs w:val="18"/>
               </w:rPr>
-              <w:t xml:space="preserve">Bloque </w:t>
-            </w:r>
-            <w:r>
+              <w:t>Bloque 1</w:t>
+            </w:r>
+          </w:p>
+        </w:tc>
+        <w:tc>
+          <w:tcPr>
+            <w:tcW w:w="1490" w:type="dxa"/>
+            <w:shd w:val="clear" w:color="auto" w:fill="9CC2E5" w:themeFill="accent1" w:themeFillTint="99"/>
+          </w:tcPr>
+          <w:p>
+            <w:pPr>
+              <w:tabs>
+                <w:tab w:val="left" w:pos="1924"/>
+              </w:tabs>
               <w:rPr>
                 <w:rFonts w:ascii="Agency FB" w:hAnsi="Agency FB"/>
                 <w:sz w:val="24"/>
                 <w:szCs w:val="18"/>
               </w:rPr>
-              <w:t>1</w:t>
-            </w:r>
-          </w:p>
-        </w:tc>
-        <w:tc>
-          <w:tcPr>
-            <w:tcW w:w="2120" w:type="dxa"/>
+            </w:pPr>
+            <w:r>
+              <w:rPr>
+                <w:rFonts w:ascii="Agency FB" w:hAnsi="Agency FB"/>
+                <w:sz w:val="24"/>
+                <w:szCs w:val="18"/>
+              </w:rPr>
+              <w:t>Bloque 2</w:t>
+            </w:r>
+          </w:p>
+        </w:tc>
+        <w:tc>
+          <w:tcPr>
+            <w:tcW w:w="1626" w:type="dxa"/>
             <w:shd w:val="clear" w:color="auto" w:fill="9CC2E5" w:themeFill="accent1" w:themeFillTint="99"/>
           </w:tcPr>
           <w:p>
@@ -1464,15 +2415,59 @@
                 <w:sz w:val="24"/>
                 <w:szCs w:val="18"/>
               </w:rPr>
-              <w:t xml:space="preserve">Bloque </w:t>
-            </w:r>
-            <w:r>
+              <w:t>Bloque 3</w:t>
+            </w:r>
+          </w:p>
+        </w:tc>
+        <w:tc>
+          <w:tcPr>
+            <w:tcW w:w="1488" w:type="dxa"/>
+            <w:shd w:val="clear" w:color="auto" w:fill="9CC2E5" w:themeFill="accent1" w:themeFillTint="99"/>
+          </w:tcPr>
+          <w:p>
+            <w:pPr>
+              <w:tabs>
+                <w:tab w:val="left" w:pos="1924"/>
+              </w:tabs>
               <w:rPr>
                 <w:rFonts w:ascii="Agency FB" w:hAnsi="Agency FB"/>
                 <w:sz w:val="24"/>
                 <w:szCs w:val="18"/>
               </w:rPr>
-              <w:t>2</w:t>
+            </w:pPr>
+            <w:r>
+              <w:rPr>
+                <w:rFonts w:ascii="Agency FB" w:hAnsi="Agency FB"/>
+                <w:sz w:val="24"/>
+                <w:szCs w:val="18"/>
+              </w:rPr>
+              <w:t>Bloque 4</w:t>
+            </w:r>
+          </w:p>
+        </w:tc>
+        <w:tc>
+          <w:tcPr>
+            <w:tcW w:w="1343" w:type="dxa"/>
+            <w:shd w:val="clear" w:color="auto" w:fill="9CC2E5" w:themeFill="accent1" w:themeFillTint="99"/>
+          </w:tcPr>
+          <w:p>
+            <w:pPr>
+              <w:tabs>
+                <w:tab w:val="left" w:pos="1924"/>
+              </w:tabs>
+              <w:rPr>
+                <w:rFonts w:ascii="Agency FB" w:hAnsi="Agency FB"/>
+                <w:sz w:val="24"/>
+                <w:szCs w:val="18"/>
+              </w:rPr>
+            </w:pPr>
+            <w:r>
+              <w:rPr>
+                <w:rFonts w:ascii="Agency FB" w:hAnsi="Agency FB"/>
+                <w:sz w:val="24"/>
+                <w:szCs w:val="18"/>
+              </w:rPr>
+              <w:t>Bloque 5</w:t>
             </w:r>
           </w:p>
         </w:tc>
@@ -1480,7 +2475,7 @@
       <w:tr>
         <w:tc>
           <w:tcPr>
-            <w:tcW w:w="4678" w:type="dxa"/>
+            <w:tcW w:w="1459" w:type="dxa"/>
             <w:shd w:val="clear" w:color="auto" w:fill="DEEAF6" w:themeFill="accent1" w:themeFillTint="33"/>
           </w:tcPr>
           <w:p>
@@ -1489,64 +2484,132 @@
                 <w:tab w:val="left" w:pos="1924"/>
               </w:tabs>
               <w:rPr>
-                <w:rFonts w:ascii="Consolas" w:hAnsi="Consolas"/>
-                <w:sz w:val="16"/>
-                <w:szCs w:val="16"/>
-              </w:rPr>
-            </w:pPr>
-            <w:r>
-              <w:rPr>
-                <w:rFonts w:ascii="Consolas" w:hAnsi="Consolas"/>
-                <w:sz w:val="16"/>
-                <w:szCs w:val="16"/>
-              </w:rPr>
-              <w:t>hora &gt;= PRIMERA_CITA &amp;&amp; hora &lt;= ULTIMA_CITA</w:t>
-            </w:r>
-          </w:p>
-        </w:tc>
-        <w:tc>
-          <w:tcPr>
-            <w:tcW w:w="1701" w:type="dxa"/>
-          </w:tcPr>
-          <w:p>
-            <w:pPr>
-              <w:tabs>
-                <w:tab w:val="left" w:pos="1924"/>
-              </w:tabs>
-              <w:rPr>
-                <w:sz w:val="24"/>
-                <w:szCs w:val="18"/>
-              </w:rPr>
-            </w:pPr>
-            <w:r>
-              <w:rPr>
-                <w:sz w:val="24"/>
-                <w:szCs w:val="18"/>
-              </w:rPr>
-              <w:t>T = A1</w:t>
-            </w:r>
-          </w:p>
-        </w:tc>
-        <w:tc>
-          <w:tcPr>
-            <w:tcW w:w="2120" w:type="dxa"/>
-          </w:tcPr>
-          <w:p>
-            <w:pPr>
-              <w:tabs>
-                <w:tab w:val="left" w:pos="1924"/>
-              </w:tabs>
-              <w:rPr>
-                <w:sz w:val="24"/>
-                <w:szCs w:val="18"/>
-              </w:rPr>
-            </w:pPr>
-            <w:r>
-              <w:rPr>
-                <w:sz w:val="24"/>
-                <w:szCs w:val="18"/>
-              </w:rPr>
-              <w:t>F = A2</w:t>
+                <w:sz w:val="24"/>
+                <w:szCs w:val="18"/>
+              </w:rPr>
+            </w:pPr>
+            <w:r>
+              <w:rPr>
+                <w:sz w:val="24"/>
+                <w:szCs w:val="18"/>
+              </w:rPr>
+              <w:t>Hora = A</w:t>
+            </w:r>
+          </w:p>
+        </w:tc>
+        <w:tc>
+          <w:tcPr>
+            <w:tcW w:w="1088" w:type="dxa"/>
+          </w:tcPr>
+          <w:p>
+            <w:pPr>
+              <w:tabs>
+                <w:tab w:val="left" w:pos="1924"/>
+              </w:tabs>
+              <w:rPr>
+                <w:sz w:val="24"/>
+                <w:szCs w:val="18"/>
+              </w:rPr>
+            </w:pPr>
+            <w:r>
+              <w:rPr>
+                <w:sz w:val="24"/>
+                <w:szCs w:val="18"/>
+              </w:rPr>
+              <w:t>Hora &lt; 9 = A1</w:t>
+            </w:r>
+          </w:p>
+        </w:tc>
+        <w:tc>
+          <w:tcPr>
+            <w:tcW w:w="1490" w:type="dxa"/>
+          </w:tcPr>
+          <w:p>
+            <w:pPr>
+              <w:tabs>
+                <w:tab w:val="left" w:pos="1924"/>
+              </w:tabs>
+              <w:rPr>
+                <w:sz w:val="24"/>
+                <w:szCs w:val="18"/>
+              </w:rPr>
+            </w:pPr>
+            <w:r>
+              <w:rPr>
+                <w:sz w:val="24"/>
+                <w:szCs w:val="18"/>
+              </w:rPr>
+              <w:t>Hora = 9 = A2</w:t>
+            </w:r>
+          </w:p>
+        </w:tc>
+        <w:tc>
+          <w:tcPr>
+            <w:tcW w:w="1626" w:type="dxa"/>
+          </w:tcPr>
+          <w:p>
+            <w:pPr>
+              <w:tabs>
+                <w:tab w:val="left" w:pos="1924"/>
+              </w:tabs>
+              <w:rPr>
+                <w:sz w:val="24"/>
+                <w:szCs w:val="18"/>
+              </w:rPr>
+            </w:pPr>
+            <w:r>
+              <w:rPr>
+                <w:sz w:val="24"/>
+                <w:szCs w:val="18"/>
+              </w:rPr>
+              <w:t>9 &lt; Hora &lt; 17= A3</w:t>
+            </w:r>
+          </w:p>
+        </w:tc>
+        <w:tc>
+          <w:tcPr>
+            <w:tcW w:w="1488" w:type="dxa"/>
+          </w:tcPr>
+          <w:p>
+            <w:pPr>
+              <w:tabs>
+                <w:tab w:val="left" w:pos="1924"/>
+              </w:tabs>
+              <w:rPr>
+                <w:sz w:val="24"/>
+                <w:szCs w:val="18"/>
+              </w:rPr>
+            </w:pPr>
+            <w:r>
+              <w:rPr>
+                <w:sz w:val="24"/>
+                <w:szCs w:val="18"/>
+              </w:rPr>
+              <w:t>Hora = 17= A4</w:t>
+            </w:r>
+          </w:p>
+        </w:tc>
+        <w:tc>
+          <w:tcPr>
+            <w:tcW w:w="1343" w:type="dxa"/>
+          </w:tcPr>
+          <w:p>
+            <w:pPr>
+              <w:tabs>
+                <w:tab w:val="left" w:pos="1924"/>
+              </w:tabs>
+              <w:rPr>
+                <w:sz w:val="24"/>
+                <w:szCs w:val="18"/>
+                <w:u w:val="single"/>
+              </w:rPr>
+            </w:pPr>
+            <w:r>
+              <w:rPr>
+                <w:sz w:val="24"/>
+                <w:szCs w:val="18"/>
+              </w:rPr>
+              <w:t>Hora &gt; 17= A5</w:t>
             </w:r>
           </w:p>
         </w:tc>
@@ -1554,7 +2617,7 @@
     </w:tbl>
     <w:p>
       <w:pPr>
-        <w:pStyle w:val="ListParagraph"/>
+        <w:pStyle w:val="Prrafodelista"/>
         <w:tabs>
           <w:tab w:val="left" w:pos="1924"/>
         </w:tabs>
@@ -1583,7 +2646,7 @@
           <w:sz w:val="24"/>
           <w:szCs w:val="18"/>
         </w:rPr>
-        <w:t>BCC: A1</w:t>
+        <w:t>BCC: A3</w:t>
       </w:r>
     </w:p>
     <w:p>
@@ -1603,7 +2666,7 @@
     </w:p>
     <w:p>
       <w:pPr>
-        <w:pStyle w:val="ListParagraph"/>
+        <w:pStyle w:val="Prrafodelista"/>
         <w:tabs>
           <w:tab w:val="left" w:pos="1924"/>
         </w:tabs>
@@ -1615,7 +2678,7 @@
     </w:p>
     <w:p>
       <w:pPr>
-        <w:pStyle w:val="ListParagraph"/>
+        <w:pStyle w:val="Prrafodelista"/>
         <w:numPr>
           <w:ilvl w:val="0"/>
           <w:numId w:val="1"/>
@@ -1719,20 +2782,22 @@
     </w:p>
     <w:tbl>
       <w:tblPr>
-        <w:tblStyle w:val="TableGrid"/>
+        <w:tblStyle w:val="Tablaconcuadrcula"/>
         <w:tblW w:w="0" w:type="auto"/>
-        <w:tblInd w:w="-5" w:type="dxa"/>
         <w:tblLook w:val="04A0" w:firstRow="1" w:lastRow="0" w:firstColumn="1" w:lastColumn="0" w:noHBand="0" w:noVBand="1"/>
       </w:tblPr>
       <w:tblGrid>
-        <w:gridCol w:w="4111"/>
-        <w:gridCol w:w="1985"/>
-        <w:gridCol w:w="2403"/>
+        <w:gridCol w:w="1459"/>
+        <w:gridCol w:w="1088"/>
+        <w:gridCol w:w="1490"/>
+        <w:gridCol w:w="1626"/>
+        <w:gridCol w:w="1488"/>
+        <w:gridCol w:w="1343"/>
       </w:tblGrid>
       <w:tr>
         <w:tc>
           <w:tcPr>
-            <w:tcW w:w="4111" w:type="dxa"/>
+            <w:tcW w:w="1459" w:type="dxa"/>
             <w:shd w:val="clear" w:color="auto" w:fill="2E74B5" w:themeFill="accent1" w:themeFillShade="BF"/>
           </w:tcPr>
           <w:p>
@@ -1741,6 +2806,7 @@
                 <w:tab w:val="left" w:pos="1924"/>
               </w:tabs>
               <w:rPr>
+                <w:rFonts w:ascii="Agency FB" w:hAnsi="Agency FB"/>
                 <w:sz w:val="24"/>
                 <w:szCs w:val="18"/>
               </w:rPr>
@@ -1758,7 +2824,7 @@
         </w:tc>
         <w:tc>
           <w:tcPr>
-            <w:tcW w:w="1985" w:type="dxa"/>
+            <w:tcW w:w="1088" w:type="dxa"/>
             <w:shd w:val="clear" w:color="auto" w:fill="9CC2E5" w:themeFill="accent1" w:themeFillTint="99"/>
           </w:tcPr>
           <w:p>
@@ -1778,21 +2844,39 @@
                 <w:sz w:val="24"/>
                 <w:szCs w:val="18"/>
               </w:rPr>
-              <w:t xml:space="preserve">Bloque </w:t>
-            </w:r>
-            <w:r>
+              <w:t>Bloque 1</w:t>
+            </w:r>
+          </w:p>
+        </w:tc>
+        <w:tc>
+          <w:tcPr>
+            <w:tcW w:w="1490" w:type="dxa"/>
+            <w:shd w:val="clear" w:color="auto" w:fill="9CC2E5" w:themeFill="accent1" w:themeFillTint="99"/>
+          </w:tcPr>
+          <w:p>
+            <w:pPr>
+              <w:tabs>
+                <w:tab w:val="left" w:pos="1924"/>
+              </w:tabs>
               <w:rPr>
                 <w:rFonts w:ascii="Agency FB" w:hAnsi="Agency FB"/>
                 <w:sz w:val="24"/>
                 <w:szCs w:val="18"/>
               </w:rPr>
-              <w:t>1</w:t>
-            </w:r>
-          </w:p>
-        </w:tc>
-        <w:tc>
-          <w:tcPr>
-            <w:tcW w:w="2403" w:type="dxa"/>
+            </w:pPr>
+            <w:r>
+              <w:rPr>
+                <w:rFonts w:ascii="Agency FB" w:hAnsi="Agency FB"/>
+                <w:sz w:val="24"/>
+                <w:szCs w:val="18"/>
+              </w:rPr>
+              <w:t>Bloque 2</w:t>
+            </w:r>
+          </w:p>
+        </w:tc>
+        <w:tc>
+          <w:tcPr>
+            <w:tcW w:w="1626" w:type="dxa"/>
             <w:shd w:val="clear" w:color="auto" w:fill="9CC2E5" w:themeFill="accent1" w:themeFillTint="99"/>
           </w:tcPr>
           <w:p>
@@ -1812,15 +2896,59 @@
                 <w:sz w:val="24"/>
                 <w:szCs w:val="18"/>
               </w:rPr>
-              <w:t xml:space="preserve">Bloque </w:t>
-            </w:r>
-            <w:r>
+              <w:t>Bloque 3</w:t>
+            </w:r>
+          </w:p>
+        </w:tc>
+        <w:tc>
+          <w:tcPr>
+            <w:tcW w:w="1488" w:type="dxa"/>
+            <w:shd w:val="clear" w:color="auto" w:fill="9CC2E5" w:themeFill="accent1" w:themeFillTint="99"/>
+          </w:tcPr>
+          <w:p>
+            <w:pPr>
+              <w:tabs>
+                <w:tab w:val="left" w:pos="1924"/>
+              </w:tabs>
               <w:rPr>
                 <w:rFonts w:ascii="Agency FB" w:hAnsi="Agency FB"/>
                 <w:sz w:val="24"/>
                 <w:szCs w:val="18"/>
               </w:rPr>
-              <w:t>2</w:t>
+            </w:pPr>
+            <w:r>
+              <w:rPr>
+                <w:rFonts w:ascii="Agency FB" w:hAnsi="Agency FB"/>
+                <w:sz w:val="24"/>
+                <w:szCs w:val="18"/>
+              </w:rPr>
+              <w:t>Bloque 4</w:t>
+            </w:r>
+          </w:p>
+        </w:tc>
+        <w:tc>
+          <w:tcPr>
+            <w:tcW w:w="1343" w:type="dxa"/>
+            <w:shd w:val="clear" w:color="auto" w:fill="9CC2E5" w:themeFill="accent1" w:themeFillTint="99"/>
+          </w:tcPr>
+          <w:p>
+            <w:pPr>
+              <w:tabs>
+                <w:tab w:val="left" w:pos="1924"/>
+              </w:tabs>
+              <w:rPr>
+                <w:rFonts w:ascii="Agency FB" w:hAnsi="Agency FB"/>
+                <w:sz w:val="24"/>
+                <w:szCs w:val="18"/>
+              </w:rPr>
+            </w:pPr>
+            <w:r>
+              <w:rPr>
+                <w:rFonts w:ascii="Agency FB" w:hAnsi="Agency FB"/>
+                <w:sz w:val="24"/>
+                <w:szCs w:val="18"/>
+              </w:rPr>
+              <w:t>Bloque 5</w:t>
             </w:r>
           </w:p>
         </w:tc>
@@ -1828,7 +2956,7 @@
       <w:tr>
         <w:tc>
           <w:tcPr>
-            <w:tcW w:w="4111" w:type="dxa"/>
+            <w:tcW w:w="1459" w:type="dxa"/>
             <w:shd w:val="clear" w:color="auto" w:fill="DEEAF6" w:themeFill="accent1" w:themeFillTint="33"/>
           </w:tcPr>
           <w:p>
@@ -1837,60 +2965,270 @@
                 <w:tab w:val="left" w:pos="1924"/>
               </w:tabs>
               <w:rPr>
-                <w:rFonts w:cstheme="minorHAnsi"/>
-              </w:rPr>
-            </w:pPr>
-            <w:r>
-              <w:rPr>
-                <w:rFonts w:cstheme="minorHAnsi"/>
-              </w:rPr>
-              <w:t>Dia Valido = A</w:t>
-            </w:r>
-          </w:p>
-        </w:tc>
-        <w:tc>
-          <w:tcPr>
-            <w:tcW w:w="1985" w:type="dxa"/>
-          </w:tcPr>
-          <w:p>
-            <w:pPr>
-              <w:tabs>
-                <w:tab w:val="left" w:pos="1924"/>
-              </w:tabs>
-              <w:rPr>
-                <w:sz w:val="24"/>
-                <w:szCs w:val="18"/>
-              </w:rPr>
-            </w:pPr>
-            <w:r>
-              <w:rPr>
-                <w:sz w:val="24"/>
-                <w:szCs w:val="18"/>
-              </w:rPr>
-              <w:t>T = A1</w:t>
-            </w:r>
-          </w:p>
-        </w:tc>
-        <w:tc>
-          <w:tcPr>
-            <w:tcW w:w="2403" w:type="dxa"/>
-          </w:tcPr>
-          <w:p>
-            <w:pPr>
-              <w:tabs>
-                <w:tab w:val="left" w:pos="1924"/>
-              </w:tabs>
-              <w:rPr>
-                <w:sz w:val="24"/>
-                <w:szCs w:val="18"/>
-              </w:rPr>
-            </w:pPr>
-            <w:r>
-              <w:rPr>
-                <w:sz w:val="24"/>
-                <w:szCs w:val="18"/>
-              </w:rPr>
-              <w:t>F = A2</w:t>
+                <w:sz w:val="24"/>
+                <w:szCs w:val="18"/>
+              </w:rPr>
+            </w:pPr>
+            <w:proofErr w:type="spellStart"/>
+            <w:r>
+              <w:rPr>
+                <w:sz w:val="24"/>
+                <w:szCs w:val="18"/>
+              </w:rPr>
+              <w:t>Dia</w:t>
+            </w:r>
+            <w:proofErr w:type="spellEnd"/>
+            <w:r>
+              <w:rPr>
+                <w:sz w:val="24"/>
+                <w:szCs w:val="18"/>
+              </w:rPr>
+              <w:t xml:space="preserve"> = A</w:t>
+            </w:r>
+          </w:p>
+        </w:tc>
+        <w:tc>
+          <w:tcPr>
+            <w:tcW w:w="1088" w:type="dxa"/>
+          </w:tcPr>
+          <w:p>
+            <w:pPr>
+              <w:tabs>
+                <w:tab w:val="left" w:pos="1924"/>
+              </w:tabs>
+              <w:rPr>
+                <w:sz w:val="24"/>
+                <w:szCs w:val="18"/>
+              </w:rPr>
+            </w:pPr>
+            <w:proofErr w:type="spellStart"/>
+            <w:r>
+              <w:rPr>
+                <w:sz w:val="24"/>
+                <w:szCs w:val="18"/>
+              </w:rPr>
+              <w:t>Dia</w:t>
+            </w:r>
+            <w:proofErr w:type="spellEnd"/>
+            <w:r>
+              <w:rPr>
+                <w:sz w:val="24"/>
+                <w:szCs w:val="18"/>
+              </w:rPr>
+              <w:t xml:space="preserve"> </w:t>
+            </w:r>
+            <w:r>
+              <w:rPr>
+                <w:sz w:val="24"/>
+                <w:szCs w:val="18"/>
+              </w:rPr>
+              <w:t>&lt; 1</w:t>
+            </w:r>
+            <w:r>
+              <w:rPr>
+                <w:sz w:val="24"/>
+                <w:szCs w:val="18"/>
+              </w:rPr>
+              <w:t xml:space="preserve"> = A1</w:t>
+            </w:r>
+          </w:p>
+        </w:tc>
+        <w:tc>
+          <w:tcPr>
+            <w:tcW w:w="1490" w:type="dxa"/>
+          </w:tcPr>
+          <w:p>
+            <w:pPr>
+              <w:tabs>
+                <w:tab w:val="left" w:pos="1924"/>
+              </w:tabs>
+              <w:rPr>
+                <w:sz w:val="24"/>
+                <w:szCs w:val="18"/>
+              </w:rPr>
+            </w:pPr>
+            <w:proofErr w:type="spellStart"/>
+            <w:r>
+              <w:rPr>
+                <w:sz w:val="24"/>
+                <w:szCs w:val="18"/>
+              </w:rPr>
+              <w:t>Dia</w:t>
+            </w:r>
+            <w:proofErr w:type="spellEnd"/>
+            <w:r>
+              <w:rPr>
+                <w:sz w:val="24"/>
+                <w:szCs w:val="18"/>
+              </w:rPr>
+              <w:t>=</w:t>
+            </w:r>
+            <w:r>
+              <w:rPr>
+                <w:sz w:val="24"/>
+                <w:szCs w:val="18"/>
+              </w:rPr>
+              <w:t xml:space="preserve"> 1</w:t>
+            </w:r>
+            <w:r>
+              <w:rPr>
+                <w:sz w:val="24"/>
+                <w:szCs w:val="18"/>
+              </w:rPr>
+              <w:t xml:space="preserve"> = A2</w:t>
+            </w:r>
+          </w:p>
+        </w:tc>
+        <w:tc>
+          <w:tcPr>
+            <w:tcW w:w="1626" w:type="dxa"/>
+          </w:tcPr>
+          <w:p>
+            <w:pPr>
+              <w:tabs>
+                <w:tab w:val="left" w:pos="1924"/>
+              </w:tabs>
+              <w:rPr>
+                <w:sz w:val="24"/>
+                <w:szCs w:val="18"/>
+              </w:rPr>
+            </w:pPr>
+            <w:r>
+              <w:rPr>
+                <w:sz w:val="24"/>
+                <w:szCs w:val="18"/>
+              </w:rPr>
+              <w:t>1</w:t>
+            </w:r>
+            <w:r>
+              <w:rPr>
+                <w:sz w:val="24"/>
+                <w:szCs w:val="18"/>
+              </w:rPr>
+              <w:t xml:space="preserve"> &lt; </w:t>
+            </w:r>
+            <w:proofErr w:type="spellStart"/>
+            <w:r>
+              <w:rPr>
+                <w:sz w:val="24"/>
+                <w:szCs w:val="18"/>
+              </w:rPr>
+              <w:t>Dia</w:t>
+            </w:r>
+            <w:proofErr w:type="spellEnd"/>
+            <w:r>
+              <w:rPr>
+                <w:sz w:val="24"/>
+                <w:szCs w:val="18"/>
+              </w:rPr>
+              <w:t xml:space="preserve"> </w:t>
+            </w:r>
+            <w:r>
+              <w:rPr>
+                <w:sz w:val="24"/>
+                <w:szCs w:val="18"/>
+              </w:rPr>
+              <w:t>&lt; 5</w:t>
+            </w:r>
+            <w:r>
+              <w:rPr>
+                <w:sz w:val="24"/>
+                <w:szCs w:val="18"/>
+              </w:rPr>
+              <w:t>= A3</w:t>
+            </w:r>
+          </w:p>
+        </w:tc>
+        <w:tc>
+          <w:tcPr>
+            <w:tcW w:w="1488" w:type="dxa"/>
+          </w:tcPr>
+          <w:p>
+            <w:pPr>
+              <w:tabs>
+                <w:tab w:val="left" w:pos="1924"/>
+              </w:tabs>
+              <w:rPr>
+                <w:sz w:val="24"/>
+                <w:szCs w:val="18"/>
+              </w:rPr>
+            </w:pPr>
+            <w:proofErr w:type="spellStart"/>
+            <w:r>
+              <w:rPr>
+                <w:sz w:val="24"/>
+                <w:szCs w:val="18"/>
+              </w:rPr>
+              <w:t>Dia</w:t>
+            </w:r>
+            <w:proofErr w:type="spellEnd"/>
+            <w:r>
+              <w:rPr>
+                <w:sz w:val="24"/>
+                <w:szCs w:val="18"/>
+              </w:rPr>
+              <w:t xml:space="preserve"> =</w:t>
+            </w:r>
+            <w:r>
+              <w:rPr>
+                <w:sz w:val="24"/>
+                <w:szCs w:val="18"/>
+              </w:rPr>
+              <w:t xml:space="preserve"> 5 </w:t>
+            </w:r>
+            <w:r>
+              <w:rPr>
+                <w:sz w:val="24"/>
+                <w:szCs w:val="18"/>
+              </w:rPr>
+              <w:t>= A4</w:t>
+            </w:r>
+          </w:p>
+        </w:tc>
+        <w:tc>
+          <w:tcPr>
+            <w:tcW w:w="1343" w:type="dxa"/>
+          </w:tcPr>
+          <w:p>
+            <w:pPr>
+              <w:tabs>
+                <w:tab w:val="left" w:pos="1924"/>
+              </w:tabs>
+              <w:rPr>
+                <w:sz w:val="24"/>
+                <w:szCs w:val="18"/>
+                <w:u w:val="single"/>
+              </w:rPr>
+            </w:pPr>
+            <w:proofErr w:type="spellStart"/>
+            <w:r>
+              <w:rPr>
+                <w:sz w:val="24"/>
+                <w:szCs w:val="18"/>
+              </w:rPr>
+              <w:t>Dia</w:t>
+            </w:r>
+            <w:proofErr w:type="spellEnd"/>
+            <w:r>
+              <w:rPr>
+                <w:sz w:val="24"/>
+                <w:szCs w:val="18"/>
+              </w:rPr>
+              <w:t xml:space="preserve"> &gt;</w:t>
+            </w:r>
+            <w:r>
+              <w:rPr>
+                <w:sz w:val="24"/>
+                <w:szCs w:val="18"/>
+              </w:rPr>
+              <w:t xml:space="preserve"> 5 </w:t>
+            </w:r>
+            <w:r>
+              <w:rPr>
+                <w:sz w:val="24"/>
+                <w:szCs w:val="18"/>
+              </w:rPr>
+              <w:t>= A5</w:t>
             </w:r>
           </w:p>
         </w:tc>
@@ -1898,7 +3236,7 @@
       <w:tr>
         <w:tc>
           <w:tcPr>
-            <w:tcW w:w="4111" w:type="dxa"/>
+            <w:tcW w:w="1459" w:type="dxa"/>
             <w:shd w:val="clear" w:color="auto" w:fill="DEEAF6" w:themeFill="accent1" w:themeFillTint="33"/>
           </w:tcPr>
           <w:p>
@@ -1907,51 +3245,249 @@
                 <w:tab w:val="left" w:pos="1924"/>
               </w:tabs>
               <w:rPr>
-                <w:rFonts w:cstheme="minorHAnsi"/>
+                <w:sz w:val="24"/>
+                <w:szCs w:val="18"/>
+              </w:rPr>
+            </w:pPr>
+            <w:r>
+              <w:rPr>
+                <w:sz w:val="24"/>
+                <w:szCs w:val="18"/>
+              </w:rPr>
+              <w:t>Hora</w:t>
+            </w:r>
+            <w:r>
+              <w:rPr>
+                <w:sz w:val="24"/>
+                <w:szCs w:val="18"/>
+              </w:rPr>
+              <w:t xml:space="preserve"> = B</w:t>
+            </w:r>
+          </w:p>
+        </w:tc>
+        <w:tc>
+          <w:tcPr>
+            <w:tcW w:w="1088" w:type="dxa"/>
+          </w:tcPr>
+          <w:p>
+            <w:pPr>
+              <w:tabs>
+                <w:tab w:val="left" w:pos="1924"/>
+              </w:tabs>
+              <w:rPr>
+                <w:sz w:val="24"/>
+                <w:szCs w:val="18"/>
+              </w:rPr>
+            </w:pPr>
+            <w:r>
+              <w:rPr>
+                <w:sz w:val="24"/>
+                <w:szCs w:val="18"/>
+              </w:rPr>
+              <w:t>Hora &lt; 9</w:t>
+            </w:r>
+            <w:r>
+              <w:rPr>
+                <w:sz w:val="24"/>
+                <w:szCs w:val="18"/>
+              </w:rPr>
+              <w:t xml:space="preserve"> = B</w:t>
+            </w:r>
+            <w:r>
+              <w:rPr>
+                <w:sz w:val="24"/>
+                <w:szCs w:val="18"/>
+              </w:rPr>
+              <w:t>1</w:t>
+            </w:r>
+          </w:p>
+        </w:tc>
+        <w:tc>
+          <w:tcPr>
+            <w:tcW w:w="1490" w:type="dxa"/>
+          </w:tcPr>
+          <w:p>
+            <w:pPr>
+              <w:tabs>
+                <w:tab w:val="left" w:pos="1924"/>
+              </w:tabs>
+              <w:rPr>
+                <w:sz w:val="24"/>
+                <w:szCs w:val="18"/>
+              </w:rPr>
+            </w:pPr>
+            <w:r>
+              <w:rPr>
+                <w:sz w:val="24"/>
+                <w:szCs w:val="18"/>
+              </w:rPr>
+              <w:t>Hora = 9</w:t>
+            </w:r>
+            <w:r>
+              <w:rPr>
+                <w:sz w:val="24"/>
+                <w:szCs w:val="18"/>
+              </w:rPr>
+              <w:t xml:space="preserve"> = B</w:t>
+            </w:r>
+            <w:r>
+              <w:rPr>
+                <w:sz w:val="24"/>
+                <w:szCs w:val="18"/>
+              </w:rPr>
+              <w:t>2</w:t>
+            </w:r>
+          </w:p>
+        </w:tc>
+        <w:tc>
+          <w:tcPr>
+            <w:tcW w:w="1626" w:type="dxa"/>
+          </w:tcPr>
+          <w:p>
+            <w:pPr>
+              <w:tabs>
+                <w:tab w:val="left" w:pos="1924"/>
+              </w:tabs>
+              <w:rPr>
+                <w:sz w:val="24"/>
+                <w:szCs w:val="18"/>
+              </w:rPr>
+            </w:pPr>
+            <w:r>
+              <w:rPr>
+                <w:sz w:val="24"/>
+                <w:szCs w:val="18"/>
+              </w:rPr>
+              <w:t>9 &lt; Hora &lt; 17</w:t>
+            </w:r>
+            <w:r>
+              <w:rPr>
+                <w:sz w:val="24"/>
+                <w:szCs w:val="18"/>
+              </w:rPr>
+              <w:t>= B</w:t>
+            </w:r>
+            <w:r>
+              <w:rPr>
+                <w:sz w:val="24"/>
+                <w:szCs w:val="18"/>
+              </w:rPr>
+              <w:t>3</w:t>
+            </w:r>
+          </w:p>
+        </w:tc>
+        <w:tc>
+          <w:tcPr>
+            <w:tcW w:w="1488" w:type="dxa"/>
+          </w:tcPr>
+          <w:p>
+            <w:pPr>
+              <w:tabs>
+                <w:tab w:val="left" w:pos="1924"/>
+              </w:tabs>
+              <w:rPr>
+                <w:sz w:val="24"/>
+                <w:szCs w:val="18"/>
+              </w:rPr>
+            </w:pPr>
+            <w:r>
+              <w:rPr>
+                <w:sz w:val="24"/>
+                <w:szCs w:val="18"/>
+              </w:rPr>
+              <w:t>Hora = 17</w:t>
+            </w:r>
+            <w:r>
+              <w:rPr>
+                <w:sz w:val="24"/>
+                <w:szCs w:val="18"/>
+              </w:rPr>
+              <w:t>= B</w:t>
+            </w:r>
+            <w:r>
+              <w:rPr>
+                <w:sz w:val="24"/>
+                <w:szCs w:val="18"/>
+              </w:rPr>
+              <w:t>4</w:t>
+            </w:r>
+          </w:p>
+        </w:tc>
+        <w:tc>
+          <w:tcPr>
+            <w:tcW w:w="1343" w:type="dxa"/>
+          </w:tcPr>
+          <w:p>
+            <w:pPr>
+              <w:tabs>
+                <w:tab w:val="left" w:pos="1924"/>
+              </w:tabs>
+              <w:rPr>
+                <w:sz w:val="24"/>
+                <w:szCs w:val="18"/>
+              </w:rPr>
+            </w:pPr>
+            <w:r>
+              <w:rPr>
+                <w:sz w:val="24"/>
+                <w:szCs w:val="18"/>
+              </w:rPr>
+              <w:t>Hora &gt; 17</w:t>
+            </w:r>
+            <w:r>
+              <w:rPr>
+                <w:sz w:val="24"/>
+                <w:szCs w:val="18"/>
+              </w:rPr>
+              <w:t>= B</w:t>
+            </w:r>
+            <w:r>
+              <w:rPr>
+                <w:sz w:val="24"/>
+                <w:szCs w:val="18"/>
+              </w:rPr>
+              <w:t>5</w:t>
+            </w:r>
+          </w:p>
+        </w:tc>
+      </w:tr>
+      <w:tr>
+        <w:tc>
+          <w:tcPr>
+            <w:tcW w:w="1459" w:type="dxa"/>
+            <w:shd w:val="clear" w:color="auto" w:fill="DEEAF6" w:themeFill="accent1" w:themeFillTint="33"/>
+          </w:tcPr>
+          <w:p>
+            <w:pPr>
+              <w:tabs>
+                <w:tab w:val="left" w:pos="1924"/>
+              </w:tabs>
+              <w:rPr>
+                <w:sz w:val="24"/>
+                <w:szCs w:val="18"/>
               </w:rPr>
             </w:pPr>
             <w:proofErr w:type="spellStart"/>
             <w:r>
               <w:rPr>
-                <w:rFonts w:cstheme="minorHAnsi"/>
-              </w:rPr>
-              <w:t>getDia</w:t>
+                <w:sz w:val="24"/>
+                <w:szCs w:val="18"/>
+              </w:rPr>
+              <w:t>Dia</w:t>
             </w:r>
             <w:proofErr w:type="spellEnd"/>
             <w:r>
               <w:rPr>
-                <w:rFonts w:cstheme="minorHAnsi"/>
-              </w:rPr>
-              <w:t xml:space="preserve"> = B</w:t>
-            </w:r>
-          </w:p>
-        </w:tc>
-        <w:tc>
-          <w:tcPr>
-            <w:tcW w:w="1985" w:type="dxa"/>
-          </w:tcPr>
-          <w:p>
-            <w:pPr>
-              <w:tabs>
-                <w:tab w:val="left" w:pos="1924"/>
-              </w:tabs>
-              <w:rPr>
-                <w:sz w:val="24"/>
-                <w:szCs w:val="18"/>
-              </w:rPr>
-            </w:pPr>
-            <w:r>
-              <w:rPr>
-                <w:sz w:val="24"/>
-                <w:szCs w:val="18"/>
-              </w:rPr>
-              <w:t>Dia Asociado = B1</w:t>
-            </w:r>
-          </w:p>
-        </w:tc>
-        <w:tc>
-          <w:tcPr>
-            <w:tcW w:w="2403" w:type="dxa"/>
+                <w:sz w:val="24"/>
+                <w:szCs w:val="18"/>
+              </w:rPr>
+              <w:t xml:space="preserve"> Asociado = C</w:t>
+            </w:r>
+          </w:p>
+        </w:tc>
+        <w:tc>
+          <w:tcPr>
+            <w:tcW w:w="1088" w:type="dxa"/>
           </w:tcPr>
           <w:p>
             <w:pPr>
@@ -1969,6 +3505,38 @@
                 <w:sz w:val="24"/>
                 <w:szCs w:val="18"/>
               </w:rPr>
+              <w:t>Dia</w:t>
+            </w:r>
+            <w:proofErr w:type="spellEnd"/>
+            <w:r>
+              <w:rPr>
+                <w:sz w:val="24"/>
+                <w:szCs w:val="18"/>
+              </w:rPr>
+              <w:t xml:space="preserve"> = C1</w:t>
+            </w:r>
+          </w:p>
+        </w:tc>
+        <w:tc>
+          <w:tcPr>
+            <w:tcW w:w="1490" w:type="dxa"/>
+          </w:tcPr>
+          <w:p>
+            <w:pPr>
+              <w:tabs>
+                <w:tab w:val="left" w:pos="1924"/>
+              </w:tabs>
+              <w:rPr>
+                <w:sz w:val="24"/>
+                <w:szCs w:val="18"/>
+              </w:rPr>
+            </w:pPr>
+            <w:proofErr w:type="spellStart"/>
+            <w:r>
+              <w:rPr>
+                <w:sz w:val="24"/>
+                <w:szCs w:val="18"/>
+              </w:rPr>
               <w:t>Null</w:t>
             </w:r>
             <w:proofErr w:type="spellEnd"/>
@@ -1977,8 +3545,206 @@
                 <w:sz w:val="24"/>
                 <w:szCs w:val="18"/>
               </w:rPr>
-              <w:t xml:space="preserve"> = B2</w:t>
-            </w:r>
+              <w:t xml:space="preserve"> = C2 </w:t>
+            </w:r>
+          </w:p>
+        </w:tc>
+        <w:tc>
+          <w:tcPr>
+            <w:tcW w:w="1626" w:type="dxa"/>
+          </w:tcPr>
+          <w:p>
+            <w:pPr>
+              <w:tabs>
+                <w:tab w:val="left" w:pos="1924"/>
+              </w:tabs>
+              <w:rPr>
+                <w:sz w:val="24"/>
+                <w:szCs w:val="18"/>
+              </w:rPr>
+            </w:pPr>
+          </w:p>
+        </w:tc>
+        <w:tc>
+          <w:tcPr>
+            <w:tcW w:w="1488" w:type="dxa"/>
+          </w:tcPr>
+          <w:p>
+            <w:pPr>
+              <w:tabs>
+                <w:tab w:val="left" w:pos="1924"/>
+              </w:tabs>
+              <w:rPr>
+                <w:sz w:val="24"/>
+                <w:szCs w:val="18"/>
+              </w:rPr>
+            </w:pPr>
+          </w:p>
+        </w:tc>
+        <w:tc>
+          <w:tcPr>
+            <w:tcW w:w="1343" w:type="dxa"/>
+          </w:tcPr>
+          <w:p>
+            <w:pPr>
+              <w:tabs>
+                <w:tab w:val="left" w:pos="1924"/>
+              </w:tabs>
+              <w:rPr>
+                <w:sz w:val="24"/>
+                <w:szCs w:val="18"/>
+              </w:rPr>
+            </w:pPr>
+          </w:p>
+        </w:tc>
+      </w:tr>
+      <w:tr>
+        <w:tc>
+          <w:tcPr>
+            <w:tcW w:w="1459" w:type="dxa"/>
+            <w:shd w:val="clear" w:color="auto" w:fill="DEEAF6" w:themeFill="accent1" w:themeFillTint="33"/>
+          </w:tcPr>
+          <w:p>
+            <w:pPr>
+              <w:tabs>
+                <w:tab w:val="left" w:pos="1924"/>
+              </w:tabs>
+              <w:rPr>
+                <w:sz w:val="24"/>
+                <w:szCs w:val="18"/>
+              </w:rPr>
+            </w:pPr>
+            <w:r>
+              <w:rPr>
+                <w:sz w:val="24"/>
+                <w:szCs w:val="18"/>
+              </w:rPr>
+              <w:t>Hora Ocupada</w:t>
+            </w:r>
+            <w:r>
+              <w:rPr>
+                <w:sz w:val="24"/>
+                <w:szCs w:val="18"/>
+              </w:rPr>
+              <w:t xml:space="preserve"> = D</w:t>
+            </w:r>
+          </w:p>
+        </w:tc>
+        <w:tc>
+          <w:tcPr>
+            <w:tcW w:w="1088" w:type="dxa"/>
+          </w:tcPr>
+          <w:p>
+            <w:pPr>
+              <w:tabs>
+                <w:tab w:val="left" w:pos="1924"/>
+              </w:tabs>
+              <w:rPr>
+                <w:sz w:val="24"/>
+                <w:szCs w:val="18"/>
+              </w:rPr>
+            </w:pPr>
+            <w:r>
+              <w:rPr>
+                <w:sz w:val="24"/>
+                <w:szCs w:val="18"/>
+              </w:rPr>
+              <w:t>Cita = D</w:t>
+            </w:r>
+            <w:r>
+              <w:rPr>
+                <w:sz w:val="24"/>
+                <w:szCs w:val="18"/>
+              </w:rPr>
+              <w:t>1</w:t>
+            </w:r>
+          </w:p>
+        </w:tc>
+        <w:tc>
+          <w:tcPr>
+            <w:tcW w:w="1490" w:type="dxa"/>
+          </w:tcPr>
+          <w:p>
+            <w:pPr>
+              <w:tabs>
+                <w:tab w:val="left" w:pos="1924"/>
+              </w:tabs>
+              <w:rPr>
+                <w:sz w:val="24"/>
+                <w:szCs w:val="18"/>
+              </w:rPr>
+            </w:pPr>
+            <w:proofErr w:type="spellStart"/>
+            <w:r>
+              <w:rPr>
+                <w:sz w:val="24"/>
+                <w:szCs w:val="18"/>
+              </w:rPr>
+              <w:t>Null</w:t>
+            </w:r>
+            <w:proofErr w:type="spellEnd"/>
+            <w:r>
+              <w:rPr>
+                <w:sz w:val="24"/>
+                <w:szCs w:val="18"/>
+              </w:rPr>
+              <w:t xml:space="preserve"> = D</w:t>
+            </w:r>
+            <w:r>
+              <w:rPr>
+                <w:sz w:val="24"/>
+                <w:szCs w:val="18"/>
+              </w:rPr>
+              <w:t>2</w:t>
+            </w:r>
+          </w:p>
+        </w:tc>
+        <w:tc>
+          <w:tcPr>
+            <w:tcW w:w="1626" w:type="dxa"/>
+          </w:tcPr>
+          <w:p>
+            <w:pPr>
+              <w:tabs>
+                <w:tab w:val="left" w:pos="1924"/>
+              </w:tabs>
+              <w:rPr>
+                <w:sz w:val="24"/>
+                <w:szCs w:val="18"/>
+              </w:rPr>
+            </w:pPr>
+          </w:p>
+        </w:tc>
+        <w:tc>
+          <w:tcPr>
+            <w:tcW w:w="1488" w:type="dxa"/>
+          </w:tcPr>
+          <w:p>
+            <w:pPr>
+              <w:tabs>
+                <w:tab w:val="left" w:pos="1924"/>
+              </w:tabs>
+              <w:rPr>
+                <w:sz w:val="24"/>
+                <w:szCs w:val="18"/>
+              </w:rPr>
+            </w:pPr>
+          </w:p>
+        </w:tc>
+        <w:tc>
+          <w:tcPr>
+            <w:tcW w:w="1343" w:type="dxa"/>
+          </w:tcPr>
+          <w:p>
+            <w:pPr>
+              <w:tabs>
+                <w:tab w:val="left" w:pos="1924"/>
+              </w:tabs>
+              <w:rPr>
+                <w:sz w:val="24"/>
+                <w:szCs w:val="18"/>
+              </w:rPr>
+            </w:pPr>
           </w:p>
         </w:tc>
       </w:tr>
@@ -1988,11 +3754,45 @@
         <w:tabs>
           <w:tab w:val="left" w:pos="1924"/>
         </w:tabs>
-        <w:rPr>
-          <w:sz w:val="24"/>
-          <w:szCs w:val="18"/>
-        </w:rPr>
-      </w:pPr>
+        <w:jc w:val="center"/>
+        <w:rPr>
+          <w:sz w:val="24"/>
+          <w:szCs w:val="18"/>
+        </w:rPr>
+      </w:pPr>
+    </w:p>
+    <w:p>
+      <w:pPr>
+        <w:tabs>
+          <w:tab w:val="left" w:pos="1924"/>
+        </w:tabs>
+        <w:jc w:val="center"/>
+        <w:rPr>
+          <w:sz w:val="24"/>
+          <w:szCs w:val="18"/>
+        </w:rPr>
+      </w:pPr>
+      <w:r>
+        <w:rPr>
+          <w:sz w:val="24"/>
+          <w:szCs w:val="18"/>
+        </w:rPr>
+        <w:t>BCC: A3 B3 C1 D1</w:t>
+      </w:r>
+    </w:p>
+    <w:p>
+      <w:pPr>
+        <w:tabs>
+          <w:tab w:val="left" w:pos="1924"/>
+        </w:tabs>
+        <w:rPr>
+          <w:sz w:val="24"/>
+          <w:szCs w:val="18"/>
+          <w:u w:val="single"/>
+        </w:rPr>
+      </w:pPr>
+      <w:bookmarkStart w:id="0" w:name="_GoBack"/>
+      <w:bookmarkEnd w:id="0"/>
     </w:p>
     <w:p>
       <w:pPr>
@@ -2108,7 +3908,7 @@
     </w:p>
     <w:p>
       <w:pPr>
-        <w:pStyle w:val="ListParagraph"/>
+        <w:pStyle w:val="Prrafodelista"/>
         <w:numPr>
           <w:ilvl w:val="0"/>
           <w:numId w:val="1"/>
@@ -2194,7 +3994,7 @@
     </w:p>
     <w:p>
       <w:pPr>
-        <w:pStyle w:val="ListParagraph"/>
+        <w:pStyle w:val="Prrafodelista"/>
         <w:tabs>
           <w:tab w:val="left" w:pos="1924"/>
         </w:tabs>
@@ -2203,7 +4003,6 @@
           <w:szCs w:val="18"/>
         </w:rPr>
       </w:pPr>
-      <w:proofErr w:type="gramStart"/>
       <w:r>
         <w:rPr>
           <w:b/>
@@ -2213,6 +4012,7 @@
         </w:rPr>
         <w:t>UNA SOLA CARACTERÍSTICA</w:t>
       </w:r>
+      <w:proofErr w:type="gramStart"/>
       <w:r>
         <w:rPr>
           <w:b/>
@@ -2226,7 +4026,7 @@
     </w:p>
     <w:tbl>
       <w:tblPr>
-        <w:tblStyle w:val="TableGrid"/>
+        <w:tblStyle w:val="Tablaconcuadrcula"/>
         <w:tblW w:w="0" w:type="auto"/>
         <w:tblInd w:w="-5" w:type="dxa"/>
         <w:tblLook w:val="04A0" w:firstRow="1" w:lastRow="0" w:firstColumn="1" w:lastColumn="0" w:noHBand="0" w:noVBand="1"/>
@@ -2504,7 +4304,7 @@
 </file>
 
 <file path=word/endnotes.xml><?xml version="1.0" encoding="utf-8"?>
-<w:endnotes xmlns:wpc="http://schemas.microsoft.com/office/word/2010/wordprocessingCanvas" xmlns:cx="http://schemas.microsoft.com/office/drawing/2014/chartex" xmlns:cx1="http://schemas.microsoft.com/office/drawing/2015/9/8/chartex" xmlns:cx2="http://schemas.microsoft.com/office/drawing/2015/10/21/chartex" xmlns:cx3="http://schemas.microsoft.com/office/drawing/2016/5/9/chartex" xmlns:cx4="http://schemas.microsoft.com/office/drawing/2016/5/10/chartex" xmlns:cx5="http://schemas.microsoft.com/office/drawing/2016/5/11/chartex" xmlns:cx6="http://schemas.microsoft.com/office/drawing/2016/5/12/chartex" xmlns:cx7="http://schemas.microsoft.com/office/drawing/2016/5/13/chartex" xmlns:cx8="http://schemas.microsoft.com/office/drawing/2016/5/14/chartex" xmlns:mc="http://schemas.openxmlformats.org/markup-compatibility/2006" xmlns:aink="http://schemas.microsoft.com/office/drawing/2016/ink" xmlns:am3d="http://schemas.microsoft.com/office/drawing/2017/model3d" xmlns:o="urn:schemas-microsoft-com:office:office" xmlns:oel="http://schemas.microsoft.com/office/2019/extlst" xmlns:r="http://schemas.openxmlformats.org/officeDocument/2006/relationships" xmlns:m="http://schemas.openxmlformats.org/officeDocument/2006/math" xmlns:v="urn:schemas-microsoft-com:vml" xmlns:wp14="http://schemas.microsoft.com/office/word/2010/wordprocessingDrawing" xmlns:wp="http://schemas.openxmlformats.org/drawingml/2006/wordprocessingDrawing" xmlns:w10="urn:schemas-microsoft-com:office:word" xmlns:w="http://schemas.openxmlformats.org/wordprocessingml/2006/main" xmlns:w14="http://schemas.microsoft.com/office/word/2010/wordml" xmlns:w15="http://schemas.microsoft.com/office/word/2012/wordml" xmlns:w16cex="http://schemas.microsoft.com/office/word/2018/wordml/cex" xmlns:w16cid="http://schemas.microsoft.com/office/word/2016/wordml/cid" xmlns:w16="http://schemas.microsoft.com/office/word/2018/wordml" xmlns:w16sdtdh="http://schemas.microsoft.com/office/word/2020/wordml/sdtdatahash" xmlns:w16se="http://schemas.microsoft.com/office/word/2015/wordml/symex" xmlns:wpg="http://schemas.microsoft.com/office/word/2010/wordprocessingGroup" xmlns:wpi="http://schemas.microsoft.com/office/word/2010/wordprocessingInk" xmlns:wne="http://schemas.microsoft.com/office/word/2006/wordml" xmlns:wps="http://schemas.microsoft.com/office/word/2010/wordprocessingShape" mc:Ignorable="w14 w15 w16se w16cid w16 w16cex w16sdtdh wp14">
+<w:endnotes xmlns:wpc="http://schemas.microsoft.com/office/word/2010/wordprocessingCanvas" xmlns:mc="http://schemas.openxmlformats.org/markup-compatibility/2006" xmlns:o="urn:schemas-microsoft-com:office:office" xmlns:r="http://schemas.openxmlformats.org/officeDocument/2006/relationships" xmlns:m="http://schemas.openxmlformats.org/officeDocument/2006/math" xmlns:v="urn:schemas-microsoft-com:vml" xmlns:wp14="http://schemas.microsoft.com/office/word/2010/wordprocessingDrawing" xmlns:wp="http://schemas.openxmlformats.org/drawingml/2006/wordprocessingDrawing" xmlns:w10="urn:schemas-microsoft-com:office:word" xmlns:w="http://schemas.openxmlformats.org/wordprocessingml/2006/main" xmlns:w14="http://schemas.microsoft.com/office/word/2010/wordml" xmlns:w15="http://schemas.microsoft.com/office/word/2012/wordml" xmlns:wpg="http://schemas.microsoft.com/office/word/2010/wordprocessingGroup" xmlns:wpi="http://schemas.microsoft.com/office/word/2010/wordprocessingInk" xmlns:wne="http://schemas.microsoft.com/office/word/2006/wordml" xmlns:wps="http://schemas.microsoft.com/office/word/2010/wordprocessingShape" mc:Ignorable="w14 w15 wp14">
   <w:endnote w:type="separator" w:id="-1">
     <w:p>
       <w:pPr>
@@ -2529,7 +4329,7 @@
 </file>
 
 <file path=word/footnotes.xml><?xml version="1.0" encoding="utf-8"?>
-<w:footnotes xmlns:wpc="http://schemas.microsoft.com/office/word/2010/wordprocessingCanvas" xmlns:cx="http://schemas.microsoft.com/office/drawing/2014/chartex" xmlns:cx1="http://schemas.microsoft.com/office/drawing/2015/9/8/chartex" xmlns:cx2="http://schemas.microsoft.com/office/drawing/2015/10/21/chartex" xmlns:cx3="http://schemas.microsoft.com/office/drawing/2016/5/9/chartex" xmlns:cx4="http://schemas.microsoft.com/office/drawing/2016/5/10/chartex" xmlns:cx5="http://schemas.microsoft.com/office/drawing/2016/5/11/chartex" xmlns:cx6="http://schemas.microsoft.com/office/drawing/2016/5/12/chartex" xmlns:cx7="http://schemas.microsoft.com/office/drawing/2016/5/13/chartex" xmlns:cx8="http://schemas.microsoft.com/office/drawing/2016/5/14/chartex" xmlns:mc="http://schemas.openxmlformats.org/markup-compatibility/2006" xmlns:aink="http://schemas.microsoft.com/office/drawing/2016/ink" xmlns:am3d="http://schemas.microsoft.com/office/drawing/2017/model3d" xmlns:o="urn:schemas-microsoft-com:office:office" xmlns:oel="http://schemas.microsoft.com/office/2019/extlst" xmlns:r="http://schemas.openxmlformats.org/officeDocument/2006/relationships" xmlns:m="http://schemas.openxmlformats.org/officeDocument/2006/math" xmlns:v="urn:schemas-microsoft-com:vml" xmlns:wp14="http://schemas.microsoft.com/office/word/2010/wordprocessingDrawing" xmlns:wp="http://schemas.openxmlformats.org/drawingml/2006/wordprocessingDrawing" xmlns:w10="urn:schemas-microsoft-com:office:word" xmlns:w="http://schemas.openxmlformats.org/wordprocessingml/2006/main" xmlns:w14="http://schemas.microsoft.com/office/word/2010/wordml" xmlns:w15="http://schemas.microsoft.com/office/word/2012/wordml" xmlns:w16cex="http://schemas.microsoft.com/office/word/2018/wordml/cex" xmlns:w16cid="http://schemas.microsoft.com/office/word/2016/wordml/cid" xmlns:w16="http://schemas.microsoft.com/office/word/2018/wordml" xmlns:w16sdtdh="http://schemas.microsoft.com/office/word/2020/wordml/sdtdatahash" xmlns:w16se="http://schemas.microsoft.com/office/word/2015/wordml/symex" xmlns:wpg="http://schemas.microsoft.com/office/word/2010/wordprocessingGroup" xmlns:wpi="http://schemas.microsoft.com/office/word/2010/wordprocessingInk" xmlns:wne="http://schemas.microsoft.com/office/word/2006/wordml" xmlns:wps="http://schemas.microsoft.com/office/word/2010/wordprocessingShape" mc:Ignorable="w14 w15 w16se w16cid w16 w16cex w16sdtdh wp14">
+<w:footnotes xmlns:wpc="http://schemas.microsoft.com/office/word/2010/wordprocessingCanvas" xmlns:mc="http://schemas.openxmlformats.org/markup-compatibility/2006" xmlns:o="urn:schemas-microsoft-com:office:office" xmlns:r="http://schemas.openxmlformats.org/officeDocument/2006/relationships" xmlns:m="http://schemas.openxmlformats.org/officeDocument/2006/math" xmlns:v="urn:schemas-microsoft-com:vml" xmlns:wp14="http://schemas.microsoft.com/office/word/2010/wordprocessingDrawing" xmlns:wp="http://schemas.openxmlformats.org/drawingml/2006/wordprocessingDrawing" xmlns:w10="urn:schemas-microsoft-com:office:word" xmlns:w="http://schemas.openxmlformats.org/wordprocessingml/2006/main" xmlns:w14="http://schemas.microsoft.com/office/word/2010/wordml" xmlns:w15="http://schemas.microsoft.com/office/word/2012/wordml" xmlns:wpg="http://schemas.microsoft.com/office/word/2010/wordprocessingGroup" xmlns:wpi="http://schemas.microsoft.com/office/word/2010/wordprocessingInk" xmlns:wne="http://schemas.microsoft.com/office/word/2006/wordml" xmlns:wps="http://schemas.microsoft.com/office/word/2010/wordprocessingShape" mc:Ignorable="w14 w15 wp14">
   <w:footnote w:type="separator" w:id="-1">
     <w:p>
       <w:pPr>
@@ -2554,10 +4354,10 @@
 </file>
 
 <file path=word/header1.xml><?xml version="1.0" encoding="utf-8"?>
-<w:hdr xmlns:wpc="http://schemas.microsoft.com/office/word/2010/wordprocessingCanvas" xmlns:cx="http://schemas.microsoft.com/office/drawing/2014/chartex" xmlns:cx1="http://schemas.microsoft.com/office/drawing/2015/9/8/chartex" xmlns:cx2="http://schemas.microsoft.com/office/drawing/2015/10/21/chartex" xmlns:cx3="http://schemas.microsoft.com/office/drawing/2016/5/9/chartex" xmlns:cx4="http://schemas.microsoft.com/office/drawing/2016/5/10/chartex" xmlns:cx5="http://schemas.microsoft.com/office/drawing/2016/5/11/chartex" xmlns:cx6="http://schemas.microsoft.com/office/drawing/2016/5/12/chartex" xmlns:cx7="http://schemas.microsoft.com/office/drawing/2016/5/13/chartex" xmlns:cx8="http://schemas.microsoft.com/office/drawing/2016/5/14/chartex" xmlns:mc="http://schemas.openxmlformats.org/markup-compatibility/2006" xmlns:aink="http://schemas.microsoft.com/office/drawing/2016/ink" xmlns:am3d="http://schemas.microsoft.com/office/drawing/2017/model3d" xmlns:o="urn:schemas-microsoft-com:office:office" xmlns:oel="http://schemas.microsoft.com/office/2019/extlst" xmlns:r="http://schemas.openxmlformats.org/officeDocument/2006/relationships" xmlns:m="http://schemas.openxmlformats.org/officeDocument/2006/math" xmlns:v="urn:schemas-microsoft-com:vml" xmlns:wp14="http://schemas.microsoft.com/office/word/2010/wordprocessingDrawing" xmlns:wp="http://schemas.openxmlformats.org/drawingml/2006/wordprocessingDrawing" xmlns:w10="urn:schemas-microsoft-com:office:word" xmlns:w="http://schemas.openxmlformats.org/wordprocessingml/2006/main" xmlns:w14="http://schemas.microsoft.com/office/word/2010/wordml" xmlns:w15="http://schemas.microsoft.com/office/word/2012/wordml" xmlns:w16cex="http://schemas.microsoft.com/office/word/2018/wordml/cex" xmlns:w16cid="http://schemas.microsoft.com/office/word/2016/wordml/cid" xmlns:w16="http://schemas.microsoft.com/office/word/2018/wordml" xmlns:w16sdtdh="http://schemas.microsoft.com/office/word/2020/wordml/sdtdatahash" xmlns:w16se="http://schemas.microsoft.com/office/word/2015/wordml/symex" xmlns:wpg="http://schemas.microsoft.com/office/word/2010/wordprocessingGroup" xmlns:wpi="http://schemas.microsoft.com/office/word/2010/wordprocessingInk" xmlns:wne="http://schemas.microsoft.com/office/word/2006/wordml" xmlns:wps="http://schemas.microsoft.com/office/word/2010/wordprocessingShape" mc:Ignorable="w14 w15 w16se w16cid w16 w16cex w16sdtdh wp14">
+<w:hdr xmlns:wpc="http://schemas.microsoft.com/office/word/2010/wordprocessingCanvas" xmlns:mc="http://schemas.openxmlformats.org/markup-compatibility/2006" xmlns:o="urn:schemas-microsoft-com:office:office" xmlns:r="http://schemas.openxmlformats.org/officeDocument/2006/relationships" xmlns:m="http://schemas.openxmlformats.org/officeDocument/2006/math" xmlns:v="urn:schemas-microsoft-com:vml" xmlns:wp14="http://schemas.microsoft.com/office/word/2010/wordprocessingDrawing" xmlns:wp="http://schemas.openxmlformats.org/drawingml/2006/wordprocessingDrawing" xmlns:w10="urn:schemas-microsoft-com:office:word" xmlns:w="http://schemas.openxmlformats.org/wordprocessingml/2006/main" xmlns:w14="http://schemas.microsoft.com/office/word/2010/wordml" xmlns:w15="http://schemas.microsoft.com/office/word/2012/wordml" xmlns:wpg="http://schemas.microsoft.com/office/word/2010/wordprocessingGroup" xmlns:wpi="http://schemas.microsoft.com/office/word/2010/wordprocessingInk" xmlns:wne="http://schemas.microsoft.com/office/word/2006/wordml" xmlns:wps="http://schemas.microsoft.com/office/word/2010/wordprocessingShape" mc:Ignorable="w14 w15 wp14">
   <w:p>
     <w:pPr>
-      <w:pStyle w:val="Header"/>
+      <w:pStyle w:val="Encabezado"/>
     </w:pPr>
     <w:r>
       <w:t>ALUMNOS:</w:t>
@@ -2565,7 +4365,7 @@
   </w:p>
   <w:p>
     <w:pPr>
-      <w:pStyle w:val="Header"/>
+      <w:pStyle w:val="Encabezado"/>
     </w:pPr>
     <w:r>
       <w:t>JOSE DANIEL RAVE ROBAYO</w:t>
@@ -2573,7 +4373,7 @@
   </w:p>
   <w:p>
     <w:pPr>
-      <w:pStyle w:val="Header"/>
+      <w:pStyle w:val="Encabezado"/>
     </w:pPr>
     <w:r>
       <w:t xml:space="preserve">MIRIAM MARTÍN SÁNCHEZ </w:t>
@@ -2583,7 +4383,7 @@
 </file>
 
 <file path=word/numbering.xml><?xml version="1.0" encoding="utf-8"?>
-<w:numbering xmlns:wpc="http://schemas.microsoft.com/office/word/2010/wordprocessingCanvas" xmlns:cx="http://schemas.microsoft.com/office/drawing/2014/chartex" xmlns:cx1="http://schemas.microsoft.com/office/drawing/2015/9/8/chartex" xmlns:cx2="http://schemas.microsoft.com/office/drawing/2015/10/21/chartex" xmlns:cx3="http://schemas.microsoft.com/office/drawing/2016/5/9/chartex" xmlns:cx4="http://schemas.microsoft.com/office/drawing/2016/5/10/chartex" xmlns:cx5="http://schemas.microsoft.com/office/drawing/2016/5/11/chartex" xmlns:cx6="http://schemas.microsoft.com/office/drawing/2016/5/12/chartex" xmlns:cx7="http://schemas.microsoft.com/office/drawing/2016/5/13/chartex" xmlns:cx8="http://schemas.microsoft.com/office/drawing/2016/5/14/chartex" xmlns:mc="http://schemas.openxmlformats.org/markup-compatibility/2006" xmlns:aink="http://schemas.microsoft.com/office/drawing/2016/ink" xmlns:am3d="http://schemas.microsoft.com/office/drawing/2017/model3d" xmlns:o="urn:schemas-microsoft-com:office:office" xmlns:oel="http://schemas.microsoft.com/office/2019/extlst" xmlns:r="http://schemas.openxmlformats.org/officeDocument/2006/relationships" xmlns:m="http://schemas.openxmlformats.org/officeDocument/2006/math" xmlns:v="urn:schemas-microsoft-com:vml" xmlns:wp14="http://schemas.microsoft.com/office/word/2010/wordprocessingDrawing" xmlns:wp="http://schemas.openxmlformats.org/drawingml/2006/wordprocessingDrawing" xmlns:w10="urn:schemas-microsoft-com:office:word" xmlns:w="http://schemas.openxmlformats.org/wordprocessingml/2006/main" xmlns:w14="http://schemas.microsoft.com/office/word/2010/wordml" xmlns:w15="http://schemas.microsoft.com/office/word/2012/wordml" xmlns:w16cex="http://schemas.microsoft.com/office/word/2018/wordml/cex" xmlns:w16cid="http://schemas.microsoft.com/office/word/2016/wordml/cid" xmlns:w16="http://schemas.microsoft.com/office/word/2018/wordml" xmlns:w16sdtdh="http://schemas.microsoft.com/office/word/2020/wordml/sdtdatahash" xmlns:w16se="http://schemas.microsoft.com/office/word/2015/wordml/symex" xmlns:wpg="http://schemas.microsoft.com/office/word/2010/wordprocessingGroup" xmlns:wpi="http://schemas.microsoft.com/office/word/2010/wordprocessingInk" xmlns:wne="http://schemas.microsoft.com/office/word/2006/wordml" xmlns:wps="http://schemas.microsoft.com/office/word/2010/wordprocessingShape" mc:Ignorable="w14 w15 w16se w16cid w16 w16cex w16sdtdh wp14">
+<w:numbering xmlns:wpc="http://schemas.microsoft.com/office/word/2010/wordprocessingCanvas" xmlns:mc="http://schemas.openxmlformats.org/markup-compatibility/2006" xmlns:o="urn:schemas-microsoft-com:office:office" xmlns:r="http://schemas.openxmlformats.org/officeDocument/2006/relationships" xmlns:m="http://schemas.openxmlformats.org/officeDocument/2006/math" xmlns:v="urn:schemas-microsoft-com:vml" xmlns:wp14="http://schemas.microsoft.com/office/word/2010/wordprocessingDrawing" xmlns:wp="http://schemas.openxmlformats.org/drawingml/2006/wordprocessingDrawing" xmlns:w10="urn:schemas-microsoft-com:office:word" xmlns:w="http://schemas.openxmlformats.org/wordprocessingml/2006/main" xmlns:w14="http://schemas.microsoft.com/office/word/2010/wordml" xmlns:w15="http://schemas.microsoft.com/office/word/2012/wordml" xmlns:wpg="http://schemas.microsoft.com/office/word/2010/wordprocessingGroup" xmlns:wpi="http://schemas.microsoft.com/office/word/2010/wordprocessingInk" xmlns:wne="http://schemas.microsoft.com/office/word/2006/wordml" xmlns:wps="http://schemas.microsoft.com/office/word/2010/wordprocessingShape" mc:Ignorable="w14 w15 wp14">
   <w:abstractNum w:abstractNumId="0" w15:restartNumberingAfterBreak="0">
     <w:nsid w:val="59EA317A"/>
     <w:multiLevelType w:val="hybridMultilevel"/>
@@ -2696,14 +4496,14 @@
       </w:rPr>
     </w:lvl>
   </w:abstractNum>
-  <w:num w:numId="1" w16cid:durableId="1300694676">
+  <w:num w:numId="1">
     <w:abstractNumId w:val="0"/>
   </w:num>
 </w:numbering>
 </file>
 
 <file path=word/styles.xml><?xml version="1.0" encoding="utf-8"?>
-<w:styles xmlns:mc="http://schemas.openxmlformats.org/markup-compatibility/2006" xmlns:r="http://schemas.openxmlformats.org/officeDocument/2006/relationships" xmlns:w="http://schemas.openxmlformats.org/wordprocessingml/2006/main" xmlns:w14="http://schemas.microsoft.com/office/word/2010/wordml" xmlns:w15="http://schemas.microsoft.com/office/word/2012/wordml" xmlns:w16cex="http://schemas.microsoft.com/office/word/2018/wordml/cex" xmlns:w16cid="http://schemas.microsoft.com/office/word/2016/wordml/cid" xmlns:w16="http://schemas.microsoft.com/office/word/2018/wordml" xmlns:w16sdtdh="http://schemas.microsoft.com/office/word/2020/wordml/sdtdatahash" xmlns:w16se="http://schemas.microsoft.com/office/word/2015/wordml/symex" mc:Ignorable="w14 w15 w16se w16cid w16 w16cex w16sdtdh">
+<w:styles xmlns:mc="http://schemas.openxmlformats.org/markup-compatibility/2006" xmlns:r="http://schemas.openxmlformats.org/officeDocument/2006/relationships" xmlns:w="http://schemas.openxmlformats.org/wordprocessingml/2006/main" xmlns:w14="http://schemas.microsoft.com/office/word/2010/wordml" xmlns:w15="http://schemas.microsoft.com/office/word/2012/wordml" mc:Ignorable="w14 w15">
   <w:docDefaults>
     <w:rPrDefault>
       <w:rPr>
@@ -2719,7 +4519,7 @@
       </w:pPr>
     </w:pPrDefault>
   </w:docDefaults>
-  <w:latentStyles w:defLockedState="0" w:defUIPriority="99" w:defSemiHidden="0" w:defUnhideWhenUsed="0" w:defQFormat="0" w:count="376">
+  <w:latentStyles w:defLockedState="0" w:defUIPriority="99" w:defSemiHidden="0" w:defUnhideWhenUsed="0" w:defQFormat="0" w:count="371">
     <w:lsdException w:name="Normal" w:uiPriority="0" w:qFormat="1"/>
     <w:lsdException w:name="heading 1" w:uiPriority="9" w:qFormat="1"/>
     <w:lsdException w:name="heading 2" w:semiHidden="1" w:uiPriority="9" w:unhideWhenUsed="1" w:qFormat="1"/>
@@ -3091,24 +4891,19 @@
     <w:lsdException w:name="List Table 5 Dark Accent 6" w:uiPriority="50"/>
     <w:lsdException w:name="List Table 6 Colorful Accent 6" w:uiPriority="51"/>
     <w:lsdException w:name="List Table 7 Colorful Accent 6" w:uiPriority="52"/>
-    <w:lsdException w:name="Mention" w:semiHidden="1" w:unhideWhenUsed="1"/>
-    <w:lsdException w:name="Smart Hyperlink" w:semiHidden="1" w:unhideWhenUsed="1"/>
-    <w:lsdException w:name="Hashtag" w:semiHidden="1" w:unhideWhenUsed="1"/>
-    <w:lsdException w:name="Unresolved Mention" w:semiHidden="1" w:unhideWhenUsed="1"/>
-    <w:lsdException w:name="Smart Link" w:semiHidden="1" w:unhideWhenUsed="1"/>
   </w:latentStyles>
   <w:style w:type="paragraph" w:default="1" w:styleId="Normal">
     <w:name w:val="Normal"/>
     <w:qFormat/>
-    <w:rsid w:val="00B5798F"/>
+    <w:rsid w:val="00E05084"/>
   </w:style>
-  <w:style w:type="character" w:default="1" w:styleId="DefaultParagraphFont">
+  <w:style w:type="character" w:default="1" w:styleId="Fuentedeprrafopredeter">
     <w:name w:val="Default Paragraph Font"/>
     <w:uiPriority w:val="1"/>
     <w:semiHidden/>
     <w:unhideWhenUsed/>
   </w:style>
-  <w:style w:type="table" w:default="1" w:styleId="TableNormal">
+  <w:style w:type="table" w:default="1" w:styleId="Tablanormal">
     <w:name w:val="Normal Table"/>
     <w:uiPriority w:val="99"/>
     <w:semiHidden/>
@@ -3123,16 +4918,16 @@
       </w:tblCellMar>
     </w:tblPr>
   </w:style>
-  <w:style w:type="numbering" w:default="1" w:styleId="NoList">
+  <w:style w:type="numbering" w:default="1" w:styleId="Sinlista">
     <w:name w:val="No List"/>
     <w:uiPriority w:val="99"/>
     <w:semiHidden/>
     <w:unhideWhenUsed/>
   </w:style>
-  <w:style w:type="paragraph" w:styleId="Header">
+  <w:style w:type="paragraph" w:styleId="Encabezado">
     <w:name w:val="header"/>
     <w:basedOn w:val="Normal"/>
-    <w:link w:val="HeaderChar"/>
+    <w:link w:val="EncabezadoCar"/>
     <w:uiPriority w:val="99"/>
     <w:unhideWhenUsed/>
     <w:rsid w:val="006A01A9"/>
@@ -3144,17 +4939,17 @@
       <w:spacing w:after="0" w:line="240" w:lineRule="auto"/>
     </w:pPr>
   </w:style>
-  <w:style w:type="character" w:customStyle="1" w:styleId="HeaderChar">
-    <w:name w:val="Header Char"/>
-    <w:basedOn w:val="DefaultParagraphFont"/>
-    <w:link w:val="Header"/>
+  <w:style w:type="character" w:customStyle="1" w:styleId="EncabezadoCar">
+    <w:name w:val="Encabezado Car"/>
+    <w:basedOn w:val="Fuentedeprrafopredeter"/>
+    <w:link w:val="Encabezado"/>
     <w:uiPriority w:val="99"/>
     <w:rsid w:val="006A01A9"/>
   </w:style>
-  <w:style w:type="paragraph" w:styleId="Footer">
+  <w:style w:type="paragraph" w:styleId="Piedepgina">
     <w:name w:val="footer"/>
     <w:basedOn w:val="Normal"/>
-    <w:link w:val="FooterChar"/>
+    <w:link w:val="PiedepginaCar"/>
     <w:uiPriority w:val="99"/>
     <w:unhideWhenUsed/>
     <w:rsid w:val="006A01A9"/>
@@ -3166,14 +4961,14 @@
       <w:spacing w:after="0" w:line="240" w:lineRule="auto"/>
     </w:pPr>
   </w:style>
-  <w:style w:type="character" w:customStyle="1" w:styleId="FooterChar">
-    <w:name w:val="Footer Char"/>
-    <w:basedOn w:val="DefaultParagraphFont"/>
-    <w:link w:val="Footer"/>
+  <w:style w:type="character" w:customStyle="1" w:styleId="PiedepginaCar">
+    <w:name w:val="Pie de página Car"/>
+    <w:basedOn w:val="Fuentedeprrafopredeter"/>
+    <w:link w:val="Piedepgina"/>
     <w:uiPriority w:val="99"/>
     <w:rsid w:val="006A01A9"/>
   </w:style>
-  <w:style w:type="paragraph" w:styleId="ListParagraph">
+  <w:style w:type="paragraph" w:styleId="Prrafodelista">
     <w:name w:val="List Paragraph"/>
     <w:basedOn w:val="Normal"/>
     <w:uiPriority w:val="34"/>
@@ -3184,9 +4979,9 @@
       <w:contextualSpacing/>
     </w:pPr>
   </w:style>
-  <w:style w:type="table" w:styleId="TableGrid">
+  <w:style w:type="table" w:styleId="Tablaconcuadrcula">
     <w:name w:val="Table Grid"/>
-    <w:basedOn w:val="TableNormal"/>
+    <w:basedOn w:val="Tablanormal"/>
     <w:uiPriority w:val="39"/>
     <w:rsid w:val="00474B02"/>
     <w:pPr>
@@ -3472,7 +5267,7 @@
 </file>
 
 <file path=customXml/itemProps1.xml><?xml version="1.0" encoding="utf-8"?>
-<ds:datastoreItem xmlns:ds="http://schemas.openxmlformats.org/officeDocument/2006/customXml" ds:itemID="{2FE9641D-F31A-424F-A881-8E36239526F3}">
+<ds:datastoreItem xmlns:ds="http://schemas.openxmlformats.org/officeDocument/2006/customXml" ds:itemID="{6F8B58FD-06C0-4B2A-98E9-80C2CDD36F0B}">
   <ds:schemaRefs>
     <ds:schemaRef ds:uri="http://schemas.openxmlformats.org/officeDocument/2006/bibliography"/>
   </ds:schemaRefs>

</xml_diff>